<commit_message>
Merged in cases consulted
</commit_message>
<xml_diff>
--- a/public/assets/templates/bulletin.v1.docx
+++ b/public/assets/templates/bulletin.v1.docx
@@ -18,88 +18,18 @@
           <w:b/>
           <w:noProof/>
           <w:sz w:val="44"/>
-        </w:rPr>
-        <w:drawing>
-          <wp:anchor distT="0" distB="0" distL="114300" distR="114300" simplePos="0" relativeHeight="251655168" behindDoc="0" locked="0" layoutInCell="1" allowOverlap="1" wp14:anchorId="4355EA77" wp14:editId="5210B411">
-            <wp:simplePos x="0" y="0"/>
-            <wp:positionH relativeFrom="column">
-              <wp:posOffset>135890</wp:posOffset>
-            </wp:positionH>
-            <wp:positionV relativeFrom="paragraph">
-              <wp:posOffset>-328930</wp:posOffset>
-            </wp:positionV>
-            <wp:extent cx="1070610" cy="978535"/>
-            <wp:effectExtent l="0" t="0" r="0" b="0"/>
-            <wp:wrapNone/>
-            <wp:docPr id="11" name="Picture 5"/>
-            <wp:cNvGraphicFramePr>
-              <a:graphicFrameLocks xmlns:a="http://schemas.openxmlformats.org/drawingml/2006/main"/>
-            </wp:cNvGraphicFramePr>
-            <a:graphic xmlns:a="http://schemas.openxmlformats.org/drawingml/2006/main">
-              <a:graphicData uri="http://schemas.openxmlformats.org/drawingml/2006/picture">
-                <pic:pic xmlns:pic="http://schemas.openxmlformats.org/drawingml/2006/picture">
-                  <pic:nvPicPr>
-                    <pic:cNvPr id="0" name="Picture 5"/>
-                    <pic:cNvPicPr>
-                      <a:picLocks/>
-                    </pic:cNvPicPr>
-                  </pic:nvPicPr>
-                  <pic:blipFill>
-                    <a:blip r:embed="rId8">
-                      <a:lum contrast="18000"/>
-                      <a:extLst>
-                        <a:ext uri="{28A0092B-C50C-407E-A947-70E740481C1C}">
-                          <a14:useLocalDpi xmlns:a14="http://schemas.microsoft.com/office/drawing/2010/main" val="0"/>
-                        </a:ext>
-                      </a:extLst>
-                    </a:blip>
-                    <a:srcRect/>
-                    <a:stretch>
-                      <a:fillRect/>
-                    </a:stretch>
-                  </pic:blipFill>
-                  <pic:spPr bwMode="auto">
-                    <a:xfrm>
-                      <a:off x="0" y="0"/>
-                      <a:ext cx="1070610" cy="978535"/>
-                    </a:xfrm>
-                    <a:prstGeom prst="rect">
-                      <a:avLst/>
-                    </a:prstGeom>
-                    <a:noFill/>
-                    <a:ln>
-                      <a:noFill/>
-                    </a:ln>
-                  </pic:spPr>
-                </pic:pic>
-              </a:graphicData>
-            </a:graphic>
-            <wp14:sizeRelH relativeFrom="page">
-              <wp14:pctWidth>0</wp14:pctWidth>
-            </wp14:sizeRelH>
-            <wp14:sizeRelV relativeFrom="page">
-              <wp14:pctHeight>0</wp14:pctHeight>
-            </wp14:sizeRelV>
-          </wp:anchor>
-        </w:drawing>
-      </w:r>
-      <w:r>
-        <w:rPr>
-          <w:b/>
-          <w:noProof/>
-          <w:sz w:val="44"/>
           <w:lang w:val="fr-FR" w:eastAsia="fr-FR"/>
         </w:rPr>
         <mc:AlternateContent>
           <mc:Choice Requires="wps">
             <w:drawing>
-              <wp:anchor distT="0" distB="0" distL="114300" distR="114300" simplePos="0" relativeHeight="251654144" behindDoc="0" locked="0" layoutInCell="1" allowOverlap="1" wp14:anchorId="65D8CC09" wp14:editId="491869A2">
+              <wp:anchor distT="0" distB="0" distL="114300" distR="114300" simplePos="0" relativeHeight="251654144" behindDoc="0" locked="0" layoutInCell="1" allowOverlap="1" wp14:anchorId="65D8CC09" wp14:editId="0C357849">
                 <wp:simplePos x="0" y="0"/>
                 <wp:positionH relativeFrom="column">
                   <wp:posOffset>1304925</wp:posOffset>
                 </wp:positionH>
                 <wp:positionV relativeFrom="paragraph">
-                  <wp:posOffset>-342900</wp:posOffset>
+                  <wp:posOffset>-324341</wp:posOffset>
                 </wp:positionV>
                 <wp:extent cx="5257800" cy="971550"/>
                 <wp:effectExtent l="0" t="0" r="0" b="6350"/>
@@ -224,6 +154,7 @@
                                 <w:lang w:val="fr-FR"/>
                               </w:rPr>
                             </w:pPr>
+                            <w:proofErr w:type="gramStart"/>
                             <w:r>
                               <w:rPr>
                                 <w:rFonts w:ascii="Berlin Sans FB" w:hAnsi="Berlin Sans FB"/>
@@ -235,7 +166,21 @@
                                 <w:szCs w:val="28"/>
                                 <w:lang w:val="fr-FR"/>
                               </w:rPr>
-                              <w:t xml:space="preserve">MINISTERE  DE  LA  SANTE  </w:t>
+                              <w:t>MINISTERE  DE</w:t>
+                            </w:r>
+                            <w:proofErr w:type="gramEnd"/>
+                            <w:r>
+                              <w:rPr>
+                                <w:rFonts w:ascii="Berlin Sans FB" w:hAnsi="Berlin Sans FB"/>
+                                <w:b/>
+                                <w:bCs/>
+                                <w:i/>
+                                <w:iCs/>
+                                <w:sz w:val="28"/>
+                                <w:szCs w:val="28"/>
+                                <w:lang w:val="fr-FR"/>
+                              </w:rPr>
+                              <w:t xml:space="preserve">  LA  SANTE  </w:t>
                             </w:r>
                           </w:p>
                           <w:p>
@@ -255,6 +200,7 @@
                                 <w:lang w:val="fr-FR"/>
                               </w:rPr>
                             </w:pPr>
+                            <w:proofErr w:type="gramStart"/>
                             <w:r>
                               <w:rPr>
                                 <w:rFonts w:ascii="Berlin Sans FB" w:hAnsi="Berlin Sans FB"/>
@@ -267,7 +213,22 @@
                                 <w:szCs w:val="26"/>
                                 <w:lang w:val="fr-FR"/>
                               </w:rPr>
-                              <w:t>PROGRAMME  NATIONAL  DE  LUTTE  CONTRE  LE  PALUDISME</w:t>
+                              <w:t>PROGRAMME  NATIONAL</w:t>
+                            </w:r>
+                            <w:proofErr w:type="gramEnd"/>
+                            <w:r>
+                              <w:rPr>
+                                <w:rFonts w:ascii="Berlin Sans FB" w:hAnsi="Berlin Sans FB"/>
+                                <w:b/>
+                                <w:bCs/>
+                                <w:i/>
+                                <w:iCs/>
+                                <w:color w:val="31843A"/>
+                                <w:sz w:val="26"/>
+                                <w:szCs w:val="26"/>
+                                <w:lang w:val="fr-FR"/>
+                              </w:rPr>
+                              <w:t xml:space="preserve">  DE  LUTTE  CONTRE  LE  PALUDISME</w:t>
                             </w:r>
                           </w:p>
                         </w:txbxContent>
@@ -289,7 +250,7 @@
           </mc:Choice>
           <mc:Fallback>
             <w:pict>
-              <v:rect w14:anchorId="65D8CC09" id="Rectangle 2" o:spid="_x0000_s1026" style="position:absolute;left:0;text-align:left;margin-left:102.75pt;margin-top:-27pt;width:414pt;height:76.5pt;z-index:251654144;visibility:visible;mso-wrap-style:square;mso-width-percent:0;mso-height-percent:0;mso-wrap-distance-left:9pt;mso-wrap-distance-top:0;mso-wrap-distance-right:9pt;mso-wrap-distance-bottom:0;mso-position-horizontal:absolute;mso-position-horizontal-relative:text;mso-position-vertical:absolute;mso-position-vertical-relative:text;mso-width-percent:0;mso-height-percent:0;mso-width-relative:page;mso-height-relative:page;v-text-anchor:top" o:gfxdata="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" filled="f" strokecolor="white">
+              <v:rect w14:anchorId="65D8CC09" id="Rectangle 2" o:spid="_x0000_s1026" style="position:absolute;left:0;text-align:left;margin-left:102.75pt;margin-top:-25.55pt;width:414pt;height:76.5pt;z-index:251654144;visibility:visible;mso-wrap-style:square;mso-width-percent:0;mso-height-percent:0;mso-wrap-distance-left:9pt;mso-wrap-distance-top:0;mso-wrap-distance-right:9pt;mso-wrap-distance-bottom:0;mso-position-horizontal:absolute;mso-position-horizontal-relative:text;mso-position-vertical:absolute;mso-position-vertical-relative:text;mso-width-percent:0;mso-height-percent:0;mso-width-relative:page;mso-height-relative:page;v-text-anchor:top" o:gfxdata="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" filled="f" strokecolor="white">
                 <v:shadow color="#8c8681"/>
                 <v:path arrowok="t"/>
                 <v:textbox>
@@ -449,6 +410,76 @@
           </mc:Fallback>
         </mc:AlternateContent>
       </w:r>
+      <w:r>
+        <w:rPr>
+          <w:b/>
+          <w:noProof/>
+          <w:sz w:val="44"/>
+        </w:rPr>
+        <w:drawing>
+          <wp:anchor distT="0" distB="0" distL="114300" distR="114300" simplePos="0" relativeHeight="251655168" behindDoc="0" locked="0" layoutInCell="1" allowOverlap="1" wp14:anchorId="4355EA77" wp14:editId="7DE9F9AE">
+            <wp:simplePos x="0" y="0"/>
+            <wp:positionH relativeFrom="column">
+              <wp:posOffset>135890</wp:posOffset>
+            </wp:positionH>
+            <wp:positionV relativeFrom="paragraph">
+              <wp:posOffset>-328930</wp:posOffset>
+            </wp:positionV>
+            <wp:extent cx="1070610" cy="978535"/>
+            <wp:effectExtent l="0" t="0" r="0" b="0"/>
+            <wp:wrapNone/>
+            <wp:docPr id="11" name="Picture 5"/>
+            <wp:cNvGraphicFramePr>
+              <a:graphicFrameLocks xmlns:a="http://schemas.openxmlformats.org/drawingml/2006/main"/>
+            </wp:cNvGraphicFramePr>
+            <a:graphic xmlns:a="http://schemas.openxmlformats.org/drawingml/2006/main">
+              <a:graphicData uri="http://schemas.openxmlformats.org/drawingml/2006/picture">
+                <pic:pic xmlns:pic="http://schemas.openxmlformats.org/drawingml/2006/picture">
+                  <pic:nvPicPr>
+                    <pic:cNvPr id="0" name="Picture 5"/>
+                    <pic:cNvPicPr>
+                      <a:picLocks/>
+                    </pic:cNvPicPr>
+                  </pic:nvPicPr>
+                  <pic:blipFill>
+                    <a:blip r:embed="rId8">
+                      <a:lum contrast="18000"/>
+                      <a:extLst>
+                        <a:ext uri="{28A0092B-C50C-407E-A947-70E740481C1C}">
+                          <a14:useLocalDpi xmlns:a14="http://schemas.microsoft.com/office/drawing/2010/main" val="0"/>
+                        </a:ext>
+                      </a:extLst>
+                    </a:blip>
+                    <a:srcRect/>
+                    <a:stretch>
+                      <a:fillRect/>
+                    </a:stretch>
+                  </pic:blipFill>
+                  <pic:spPr bwMode="auto">
+                    <a:xfrm>
+                      <a:off x="0" y="0"/>
+                      <a:ext cx="1070610" cy="978535"/>
+                    </a:xfrm>
+                    <a:prstGeom prst="rect">
+                      <a:avLst/>
+                    </a:prstGeom>
+                    <a:noFill/>
+                    <a:ln>
+                      <a:noFill/>
+                    </a:ln>
+                  </pic:spPr>
+                </pic:pic>
+              </a:graphicData>
+            </a:graphic>
+            <wp14:sizeRelH relativeFrom="page">
+              <wp14:pctWidth>0</wp14:pctWidth>
+            </wp14:sizeRelH>
+            <wp14:sizeRelV relativeFrom="page">
+              <wp14:pctHeight>0</wp14:pctHeight>
+            </wp14:sizeRelV>
+          </wp:anchor>
+        </w:drawing>
+      </w:r>
     </w:p>
     <w:p>
       <w:pPr>
@@ -499,8 +530,6 @@
         </w:rPr>
         <w:t>BULLETIN MENSUEL DE PALUDISME</w:t>
       </w:r>
-      <w:bookmarkStart w:id="0" w:name="_GoBack"/>
-      <w:bookmarkEnd w:id="0"/>
     </w:p>
     <w:p>
       <w:pPr>
@@ -586,21 +615,29 @@
     </w:p>
     <w:p>
       <w:pPr>
-        <w:spacing w:after="0" w:line="240" w:lineRule="auto"/>
-        <w:jc w:val="both"/>
         <w:rPr>
-          <w:sz w:val="20"/>
-          <w:szCs w:val="20"/>
+          <w:rFonts w:ascii="Arial Rounded MT Bold" w:hAnsi="Arial Rounded MT Bold"/>
+          <w:i/>
           <w:lang w:val="fr-CA"/>
         </w:rPr>
       </w:pPr>
+      <w:proofErr w:type="gramStart"/>
       <w:r>
         <w:rPr>
-          <w:sz w:val="20"/>
-          <w:szCs w:val="20"/>
+          <w:rFonts w:ascii="Arial Rounded MT Bold" w:hAnsi="Arial Rounded MT Bold"/>
+          <w:i/>
           <w:lang w:val="fr-CA"/>
         </w:rPr>
-        <w:t>insérer une carte ici</w:t>
+        <w:t>insérer</w:t>
+      </w:r>
+      <w:proofErr w:type="gramEnd"/>
+      <w:r>
+        <w:rPr>
+          <w:rFonts w:ascii="Arial Rounded MT Bold" w:hAnsi="Arial Rounded MT Bold"/>
+          <w:i/>
+          <w:lang w:val="fr-CA"/>
+        </w:rPr>
+        <w:t xml:space="preserve"> du texte ici</w:t>
       </w:r>
     </w:p>
     <w:p>
@@ -863,7 +900,7 @@
                 <w:szCs w:val="14"/>
                 <w:lang w:val="fr-CA"/>
               </w:rPr>
-              <w:t>302</w:t>
+              <w:t>{</w:t>
             </w:r>
             <w:r>
               <w:rPr>
@@ -871,15 +908,17 @@
                 <w:szCs w:val="14"/>
                 <w:lang w:val="fr-CA"/>
               </w:rPr>
-              <w:t xml:space="preserve"> </w:t>
+              <w:t>XJ3xpfnj2L7</w:t>
             </w:r>
+            <w:bookmarkStart w:id="0" w:name="_GoBack"/>
+            <w:bookmarkEnd w:id="0"/>
             <w:r>
               <w:rPr>
                 <w:sz w:val="14"/>
                 <w:szCs w:val="14"/>
                 <w:lang w:val="fr-CA"/>
               </w:rPr>
-              <w:t>023</w:t>
+              <w:t>}</w:t>
             </w:r>
           </w:p>
         </w:tc>
@@ -930,30 +969,6 @@
                 <w:lang w:val="fr-CA"/>
               </w:rPr>
             </w:pPr>
-            <w:r>
-              <w:rPr>
-                <w:sz w:val="14"/>
-                <w:szCs w:val="14"/>
-                <w:lang w:val="fr-CA"/>
-              </w:rPr>
-              <w:t>198</w:t>
-            </w:r>
-            <w:r>
-              <w:rPr>
-                <w:sz w:val="14"/>
-                <w:szCs w:val="14"/>
-                <w:lang w:val="fr-CA"/>
-              </w:rPr>
-              <w:t xml:space="preserve"> </w:t>
-            </w:r>
-            <w:r>
-              <w:rPr>
-                <w:sz w:val="14"/>
-                <w:szCs w:val="14"/>
-                <w:lang w:val="fr-CA"/>
-              </w:rPr>
-              <w:t>460</w:t>
-            </w:r>
           </w:p>
         </w:tc>
       </w:tr>
@@ -1002,30 +1017,6 @@
                 <w:lang w:val="fr-CA"/>
               </w:rPr>
             </w:pPr>
-            <w:r>
-              <w:rPr>
-                <w:sz w:val="14"/>
-                <w:szCs w:val="14"/>
-                <w:lang w:val="fr-CA"/>
-              </w:rPr>
-              <w:t>167</w:t>
-            </w:r>
-            <w:r>
-              <w:rPr>
-                <w:sz w:val="14"/>
-                <w:szCs w:val="14"/>
-                <w:lang w:val="fr-CA"/>
-              </w:rPr>
-              <w:t xml:space="preserve"> </w:t>
-            </w:r>
-            <w:r>
-              <w:rPr>
-                <w:sz w:val="14"/>
-                <w:szCs w:val="14"/>
-                <w:lang w:val="fr-CA"/>
-              </w:rPr>
-              <w:t>082</w:t>
-            </w:r>
           </w:p>
         </w:tc>
       </w:tr>
@@ -1075,30 +1066,6 @@
                 <w:lang w:val="fr-CA"/>
               </w:rPr>
             </w:pPr>
-            <w:r>
-              <w:rPr>
-                <w:sz w:val="14"/>
-                <w:szCs w:val="14"/>
-                <w:lang w:val="fr-CA"/>
-              </w:rPr>
-              <w:t>91</w:t>
-            </w:r>
-            <w:r>
-              <w:rPr>
-                <w:sz w:val="14"/>
-                <w:szCs w:val="14"/>
-                <w:lang w:val="fr-CA"/>
-              </w:rPr>
-              <w:t xml:space="preserve"> </w:t>
-            </w:r>
-            <w:r>
-              <w:rPr>
-                <w:sz w:val="14"/>
-                <w:szCs w:val="14"/>
-                <w:lang w:val="fr-CA"/>
-              </w:rPr>
-              <w:t>107</w:t>
-            </w:r>
           </w:p>
         </w:tc>
       </w:tr>
@@ -1148,30 +1115,6 @@
                 <w:lang w:val="fr-CA"/>
               </w:rPr>
             </w:pPr>
-            <w:r>
-              <w:rPr>
-                <w:sz w:val="14"/>
-                <w:szCs w:val="14"/>
-                <w:lang w:val="fr-CA"/>
-              </w:rPr>
-              <w:t>82</w:t>
-            </w:r>
-            <w:r>
-              <w:rPr>
-                <w:sz w:val="14"/>
-                <w:szCs w:val="14"/>
-                <w:lang w:val="fr-CA"/>
-              </w:rPr>
-              <w:t xml:space="preserve"> </w:t>
-            </w:r>
-            <w:r>
-              <w:rPr>
-                <w:sz w:val="14"/>
-                <w:szCs w:val="14"/>
-                <w:lang w:val="fr-CA"/>
-              </w:rPr>
-              <w:t>411</w:t>
-            </w:r>
           </w:p>
         </w:tc>
       </w:tr>
@@ -1221,30 +1164,6 @@
                 <w:lang w:val="fr-CA"/>
               </w:rPr>
             </w:pPr>
-            <w:r>
-              <w:rPr>
-                <w:sz w:val="14"/>
-                <w:szCs w:val="14"/>
-                <w:lang w:val="fr-CA"/>
-              </w:rPr>
-              <w:t>18</w:t>
-            </w:r>
-            <w:r>
-              <w:rPr>
-                <w:sz w:val="14"/>
-                <w:szCs w:val="14"/>
-                <w:lang w:val="fr-CA"/>
-              </w:rPr>
-              <w:t xml:space="preserve"> </w:t>
-            </w:r>
-            <w:r>
-              <w:rPr>
-                <w:sz w:val="14"/>
-                <w:szCs w:val="14"/>
-                <w:lang w:val="fr-CA"/>
-              </w:rPr>
-              <w:t>696</w:t>
-            </w:r>
           </w:p>
         </w:tc>
       </w:tr>
@@ -1294,14 +1213,6 @@
                 <w:lang w:val="fr-CA"/>
               </w:rPr>
             </w:pPr>
-            <w:r>
-              <w:rPr>
-                <w:sz w:val="14"/>
-                <w:szCs w:val="14"/>
-                <w:lang w:val="fr-CA"/>
-              </w:rPr>
-              <w:t>161</w:t>
-            </w:r>
           </w:p>
         </w:tc>
       </w:tr>
@@ -1359,7 +1270,7 @@
                 <w:szCs w:val="14"/>
                 <w:lang w:val="fr-CA"/>
               </w:rPr>
-              <w:t>100%</w:t>
+              <w:t>--</w:t>
             </w:r>
           </w:p>
         </w:tc>
@@ -1418,7 +1329,7 @@
                 <w:szCs w:val="14"/>
                 <w:lang w:val="fr-CA"/>
               </w:rPr>
-              <w:t>97%</w:t>
+              <w:t>--</w:t>
             </w:r>
           </w:p>
         </w:tc>
@@ -1544,7 +1455,6 @@
                                       <w:rFonts w:eastAsia="Times New Roman" w:cs="Calibri"/>
                                       <w:b/>
                                       <w:bCs/>
-                                      <w:strike/>
                                       <w:color w:val="000000"/>
                                       <w:sz w:val="16"/>
                                       <w:szCs w:val="16"/>
@@ -1556,7 +1466,6 @@
                                       <w:rFonts w:eastAsia="Times New Roman" w:cs="Calibri"/>
                                       <w:b/>
                                       <w:bCs/>
-                                      <w:strike/>
                                       <w:color w:val="000000"/>
                                       <w:sz w:val="16"/>
                                       <w:szCs w:val="16"/>
@@ -1675,7 +1584,6 @@
                                   <w:tcW w:w="1560" w:type="dxa"/>
                                   <w:shd w:val="clear" w:color="auto" w:fill="auto"/>
                                   <w:noWrap/>
-                                  <w:hideMark/>
                                 </w:tcPr>
                                 <w:p>
                                   <w:pPr>
@@ -1690,18 +1598,6 @@
                                       <w:lang w:val="fr-FR" w:eastAsia="fr-FR"/>
                                     </w:rPr>
                                   </w:pPr>
-                                  <w:r>
-                                    <w:rPr>
-                                      <w:rFonts w:eastAsia="Times New Roman" w:cs="Calibri"/>
-                                      <w:b/>
-                                      <w:bCs/>
-                                      <w:color w:val="000000"/>
-                                      <w:sz w:val="18"/>
-                                      <w:szCs w:val="18"/>
-                                      <w:lang w:val="fr-FR" w:eastAsia="fr-FR"/>
-                                    </w:rPr>
-                                    <w:t>Banama</w:t>
-                                  </w:r>
                                 </w:p>
                               </w:tc>
                               <w:tc>
@@ -1709,7 +1605,6 @@
                                   <w:tcW w:w="1560" w:type="dxa"/>
                                   <w:shd w:val="clear" w:color="auto" w:fill="auto"/>
                                   <w:noWrap/>
-                                  <w:hideMark/>
                                 </w:tcPr>
                                 <w:p>
                                   <w:pPr>
@@ -1722,16 +1617,6 @@
                                       <w:lang w:val="fr-FR" w:eastAsia="fr-FR"/>
                                     </w:rPr>
                                   </w:pPr>
-                                  <w:r>
-                                    <w:rPr>
-                                      <w:rFonts w:eastAsia="Times New Roman" w:cs="Calibri"/>
-                                      <w:color w:val="000000"/>
-                                      <w:sz w:val="18"/>
-                                      <w:szCs w:val="18"/>
-                                      <w:lang w:val="fr-FR" w:eastAsia="fr-FR"/>
-                                    </w:rPr>
-                                    <w:t>Kissidougou</w:t>
-                                  </w:r>
                                 </w:p>
                               </w:tc>
                               <w:tc>
@@ -1739,7 +1624,6 @@
                                   <w:tcW w:w="1720" w:type="dxa"/>
                                   <w:shd w:val="clear" w:color="auto" w:fill="auto"/>
                                   <w:noWrap/>
-                                  <w:hideMark/>
                                 </w:tcPr>
                                 <w:p>
                                   <w:pPr>
@@ -1753,16 +1637,6 @@
                                       <w:lang w:val="fr-FR" w:eastAsia="fr-FR"/>
                                     </w:rPr>
                                   </w:pPr>
-                                  <w:r>
-                                    <w:rPr>
-                                      <w:rFonts w:eastAsia="Times New Roman" w:cs="Calibri"/>
-                                      <w:color w:val="000000"/>
-                                      <w:sz w:val="18"/>
-                                      <w:szCs w:val="18"/>
-                                      <w:lang w:val="fr-FR" w:eastAsia="fr-FR"/>
-                                    </w:rPr>
-                                    <w:t>618</w:t>
-                                  </w:r>
                                 </w:p>
                               </w:tc>
                             </w:tr>
@@ -1775,7 +1649,6 @@
                                   <w:tcW w:w="1560" w:type="dxa"/>
                                   <w:shd w:val="clear" w:color="auto" w:fill="E2EFD9"/>
                                   <w:noWrap/>
-                                  <w:hideMark/>
                                 </w:tcPr>
                                 <w:p>
                                   <w:pPr>
@@ -1790,30 +1663,6 @@
                                       <w:lang w:val="fr-FR" w:eastAsia="fr-FR"/>
                                     </w:rPr>
                                   </w:pPr>
-                                  <w:r>
-                                    <w:rPr>
-                                      <w:rFonts w:eastAsia="Times New Roman" w:cs="Calibri"/>
-                                      <w:b/>
-                                      <w:bCs/>
-                                      <w:color w:val="000000"/>
-                                      <w:sz w:val="18"/>
-                                      <w:szCs w:val="18"/>
-                                      <w:lang w:val="fr-FR" w:eastAsia="fr-FR"/>
-                                    </w:rPr>
-                                    <w:t xml:space="preserve">SS </w:t>
-                                  </w:r>
-                                  <w:r>
-                                    <w:rPr>
-                                      <w:rFonts w:eastAsia="Times New Roman" w:cs="Calibri"/>
-                                      <w:b/>
-                                      <w:bCs/>
-                                      <w:color w:val="000000"/>
-                                      <w:sz w:val="18"/>
-                                      <w:szCs w:val="18"/>
-                                      <w:lang w:val="fr-FR" w:eastAsia="fr-FR"/>
-                                    </w:rPr>
-                                    <w:t>Armées</w:t>
-                                  </w:r>
                                 </w:p>
                               </w:tc>
                               <w:tc>
@@ -1821,7 +1670,6 @@
                                   <w:tcW w:w="1560" w:type="dxa"/>
                                   <w:shd w:val="clear" w:color="auto" w:fill="E2EFD9"/>
                                   <w:noWrap/>
-                                  <w:hideMark/>
                                 </w:tcPr>
                                 <w:p>
                                   <w:pPr>
@@ -1834,16 +1682,6 @@
                                       <w:lang w:val="fr-FR" w:eastAsia="fr-FR"/>
                                     </w:rPr>
                                   </w:pPr>
-                                  <w:r>
-                                    <w:rPr>
-                                      <w:rFonts w:eastAsia="Times New Roman" w:cs="Calibri"/>
-                                      <w:color w:val="000000"/>
-                                      <w:sz w:val="18"/>
-                                      <w:szCs w:val="18"/>
-                                      <w:lang w:val="fr-FR" w:eastAsia="fr-FR"/>
-                                    </w:rPr>
-                                    <w:t>Macenta</w:t>
-                                  </w:r>
                                 </w:p>
                               </w:tc>
                               <w:tc>
@@ -1851,7 +1689,6 @@
                                   <w:tcW w:w="1720" w:type="dxa"/>
                                   <w:shd w:val="clear" w:color="auto" w:fill="E2EFD9"/>
                                   <w:noWrap/>
-                                  <w:hideMark/>
                                 </w:tcPr>
                                 <w:p>
                                   <w:pPr>
@@ -1865,16 +1702,6 @@
                                       <w:lang w:val="fr-FR" w:eastAsia="fr-FR"/>
                                     </w:rPr>
                                   </w:pPr>
-                                  <w:r>
-                                    <w:rPr>
-                                      <w:rFonts w:eastAsia="Times New Roman" w:cs="Calibri"/>
-                                      <w:color w:val="000000"/>
-                                      <w:sz w:val="18"/>
-                                      <w:szCs w:val="18"/>
-                                      <w:lang w:val="fr-FR" w:eastAsia="fr-FR"/>
-                                    </w:rPr>
-                                    <w:t>504</w:t>
-                                  </w:r>
                                 </w:p>
                               </w:tc>
                             </w:tr>
@@ -1887,7 +1714,6 @@
                                   <w:tcW w:w="1560" w:type="dxa"/>
                                   <w:shd w:val="clear" w:color="auto" w:fill="auto"/>
                                   <w:noWrap/>
-                                  <w:hideMark/>
                                 </w:tcPr>
                                 <w:p>
                                   <w:pPr>
@@ -1902,18 +1728,6 @@
                                       <w:lang w:val="fr-FR" w:eastAsia="fr-FR"/>
                                     </w:rPr>
                                   </w:pPr>
-                                  <w:r>
-                                    <w:rPr>
-                                      <w:rFonts w:eastAsia="Times New Roman" w:cs="Calibri"/>
-                                      <w:b/>
-                                      <w:bCs/>
-                                      <w:color w:val="000000"/>
-                                      <w:sz w:val="18"/>
-                                      <w:szCs w:val="18"/>
-                                      <w:lang w:val="fr-FR" w:eastAsia="fr-FR"/>
-                                    </w:rPr>
-                                    <w:t>Nunkunkan</w:t>
-                                  </w:r>
                                 </w:p>
                               </w:tc>
                               <w:tc>
@@ -1921,7 +1735,6 @@
                                   <w:tcW w:w="1560" w:type="dxa"/>
                                   <w:shd w:val="clear" w:color="auto" w:fill="auto"/>
                                   <w:noWrap/>
-                                  <w:hideMark/>
                                 </w:tcPr>
                                 <w:p>
                                   <w:pPr>
@@ -1934,16 +1747,6 @@
                                       <w:lang w:val="fr-FR" w:eastAsia="fr-FR"/>
                                     </w:rPr>
                                   </w:pPr>
-                                  <w:r>
-                                    <w:rPr>
-                                      <w:rFonts w:eastAsia="Times New Roman" w:cs="Calibri"/>
-                                      <w:color w:val="000000"/>
-                                      <w:sz w:val="18"/>
-                                      <w:szCs w:val="18"/>
-                                      <w:lang w:val="fr-FR" w:eastAsia="fr-FR"/>
-                                    </w:rPr>
-                                    <w:t>Siguiri</w:t>
-                                  </w:r>
                                 </w:p>
                               </w:tc>
                               <w:tc>
@@ -1951,7 +1754,6 @@
                                   <w:tcW w:w="1720" w:type="dxa"/>
                                   <w:shd w:val="clear" w:color="auto" w:fill="auto"/>
                                   <w:noWrap/>
-                                  <w:hideMark/>
                                 </w:tcPr>
                                 <w:p>
                                   <w:pPr>
@@ -1965,16 +1767,6 @@
                                       <w:lang w:val="fr-FR" w:eastAsia="fr-FR"/>
                                     </w:rPr>
                                   </w:pPr>
-                                  <w:r>
-                                    <w:rPr>
-                                      <w:rFonts w:eastAsia="Times New Roman" w:cs="Calibri"/>
-                                      <w:color w:val="000000"/>
-                                      <w:sz w:val="18"/>
-                                      <w:szCs w:val="18"/>
-                                      <w:lang w:val="fr-FR" w:eastAsia="fr-FR"/>
-                                    </w:rPr>
-                                    <w:t>500</w:t>
-                                  </w:r>
                                 </w:p>
                               </w:tc>
                             </w:tr>
@@ -1987,7 +1779,6 @@
                                   <w:tcW w:w="1560" w:type="dxa"/>
                                   <w:shd w:val="clear" w:color="auto" w:fill="E2EFD9"/>
                                   <w:noWrap/>
-                                  <w:hideMark/>
                                 </w:tcPr>
                                 <w:p>
                                   <w:pPr>
@@ -2002,18 +1793,6 @@
                                       <w:lang w:val="fr-FR" w:eastAsia="fr-FR"/>
                                     </w:rPr>
                                   </w:pPr>
-                                  <w:r>
-                                    <w:rPr>
-                                      <w:rFonts w:eastAsia="Times New Roman" w:cs="Calibri"/>
-                                      <w:b/>
-                                      <w:bCs/>
-                                      <w:color w:val="000000"/>
-                                      <w:sz w:val="18"/>
-                                      <w:szCs w:val="18"/>
-                                      <w:lang w:val="fr-FR" w:eastAsia="fr-FR"/>
-                                    </w:rPr>
-                                    <w:t>Mangalla</w:t>
-                                  </w:r>
                                 </w:p>
                               </w:tc>
                               <w:tc>
@@ -2021,7 +1800,6 @@
                                   <w:tcW w:w="1560" w:type="dxa"/>
                                   <w:shd w:val="clear" w:color="auto" w:fill="E2EFD9"/>
                                   <w:noWrap/>
-                                  <w:hideMark/>
                                 </w:tcPr>
                                 <w:p>
                                   <w:pPr>
@@ -2034,16 +1812,6 @@
                                       <w:lang w:val="fr-FR" w:eastAsia="fr-FR"/>
                                     </w:rPr>
                                   </w:pPr>
-                                  <w:r>
-                                    <w:rPr>
-                                      <w:rFonts w:eastAsia="Times New Roman" w:cs="Calibri"/>
-                                      <w:color w:val="000000"/>
-                                      <w:sz w:val="18"/>
-                                      <w:szCs w:val="18"/>
-                                      <w:lang w:val="fr-FR" w:eastAsia="fr-FR"/>
-                                    </w:rPr>
-                                    <w:t>Guéckédou</w:t>
-                                  </w:r>
                                 </w:p>
                               </w:tc>
                               <w:tc>
@@ -2051,7 +1819,6 @@
                                   <w:tcW w:w="1720" w:type="dxa"/>
                                   <w:shd w:val="clear" w:color="auto" w:fill="E2EFD9"/>
                                   <w:noWrap/>
-                                  <w:hideMark/>
                                 </w:tcPr>
                                 <w:p>
                                   <w:pPr>
@@ -2065,16 +1832,6 @@
                                       <w:lang w:val="fr-FR" w:eastAsia="fr-FR"/>
                                     </w:rPr>
                                   </w:pPr>
-                                  <w:r>
-                                    <w:rPr>
-                                      <w:rFonts w:eastAsia="Times New Roman" w:cs="Calibri"/>
-                                      <w:color w:val="000000"/>
-                                      <w:sz w:val="18"/>
-                                      <w:szCs w:val="18"/>
-                                      <w:lang w:val="fr-FR" w:eastAsia="fr-FR"/>
-                                    </w:rPr>
-                                    <w:t>453</w:t>
-                                  </w:r>
                                 </w:p>
                               </w:tc>
                             </w:tr>
@@ -2087,7 +1844,6 @@
                                   <w:tcW w:w="1560" w:type="dxa"/>
                                   <w:shd w:val="clear" w:color="auto" w:fill="auto"/>
                                   <w:noWrap/>
-                                  <w:hideMark/>
                                 </w:tcPr>
                                 <w:p>
                                   <w:pPr>
@@ -2102,18 +1858,6 @@
                                       <w:lang w:val="fr-FR" w:eastAsia="fr-FR"/>
                                     </w:rPr>
                                   </w:pPr>
-                                  <w:r>
-                                    <w:rPr>
-                                      <w:rFonts w:eastAsia="Times New Roman" w:cs="Calibri"/>
-                                      <w:b/>
-                                      <w:bCs/>
-                                      <w:color w:val="000000"/>
-                                      <w:sz w:val="18"/>
-                                      <w:szCs w:val="18"/>
-                                      <w:lang w:val="fr-FR" w:eastAsia="fr-FR"/>
-                                    </w:rPr>
-                                    <w:t>Kindoye</w:t>
-                                  </w:r>
                                 </w:p>
                               </w:tc>
                               <w:tc>
@@ -2121,7 +1865,6 @@
                                   <w:tcW w:w="1560" w:type="dxa"/>
                                   <w:shd w:val="clear" w:color="auto" w:fill="auto"/>
                                   <w:noWrap/>
-                                  <w:hideMark/>
                                 </w:tcPr>
                                 <w:p>
                                   <w:pPr>
@@ -2134,16 +1877,6 @@
                                       <w:lang w:val="fr-FR" w:eastAsia="fr-FR"/>
                                     </w:rPr>
                                   </w:pPr>
-                                  <w:r>
-                                    <w:rPr>
-                                      <w:rFonts w:eastAsia="Times New Roman" w:cs="Calibri"/>
-                                      <w:color w:val="000000"/>
-                                      <w:sz w:val="18"/>
-                                      <w:szCs w:val="18"/>
-                                      <w:lang w:val="fr-FR" w:eastAsia="fr-FR"/>
-                                    </w:rPr>
-                                    <w:t>Dabola</w:t>
-                                  </w:r>
                                 </w:p>
                               </w:tc>
                               <w:tc>
@@ -2151,7 +1884,6 @@
                                   <w:tcW w:w="1720" w:type="dxa"/>
                                   <w:shd w:val="clear" w:color="auto" w:fill="auto"/>
                                   <w:noWrap/>
-                                  <w:hideMark/>
                                 </w:tcPr>
                                 <w:p>
                                   <w:pPr>
@@ -2165,16 +1897,6 @@
                                       <w:lang w:val="fr-FR" w:eastAsia="fr-FR"/>
                                     </w:rPr>
                                   </w:pPr>
-                                  <w:r>
-                                    <w:rPr>
-                                      <w:rFonts w:eastAsia="Times New Roman" w:cs="Calibri"/>
-                                      <w:color w:val="000000"/>
-                                      <w:sz w:val="18"/>
-                                      <w:szCs w:val="18"/>
-                                      <w:lang w:val="fr-FR" w:eastAsia="fr-FR"/>
-                                    </w:rPr>
-                                    <w:t>410</w:t>
-                                  </w:r>
                                 </w:p>
                               </w:tc>
                             </w:tr>
@@ -2187,7 +1909,6 @@
                                   <w:tcW w:w="1560" w:type="dxa"/>
                                   <w:shd w:val="clear" w:color="auto" w:fill="E2EFD9"/>
                                   <w:noWrap/>
-                                  <w:hideMark/>
                                 </w:tcPr>
                                 <w:p>
                                   <w:pPr>
@@ -2202,18 +1923,6 @@
                                       <w:lang w:val="fr-FR" w:eastAsia="fr-FR"/>
                                     </w:rPr>
                                   </w:pPr>
-                                  <w:r>
-                                    <w:rPr>
-                                      <w:rFonts w:eastAsia="Times New Roman" w:cs="Calibri"/>
-                                      <w:b/>
-                                      <w:bCs/>
-                                      <w:color w:val="000000"/>
-                                      <w:sz w:val="18"/>
-                                      <w:szCs w:val="18"/>
-                                      <w:lang w:val="fr-FR" w:eastAsia="fr-FR"/>
-                                    </w:rPr>
-                                    <w:t>Bintimodia</w:t>
-                                  </w:r>
                                 </w:p>
                               </w:tc>
                               <w:tc>
@@ -2221,7 +1930,6 @@
                                   <w:tcW w:w="1560" w:type="dxa"/>
                                   <w:shd w:val="clear" w:color="auto" w:fill="E2EFD9"/>
                                   <w:noWrap/>
-                                  <w:hideMark/>
                                 </w:tcPr>
                                 <w:p>
                                   <w:pPr>
@@ -2234,16 +1942,6 @@
                                       <w:lang w:val="fr-FR" w:eastAsia="fr-FR"/>
                                     </w:rPr>
                                   </w:pPr>
-                                  <w:r>
-                                    <w:rPr>
-                                      <w:rFonts w:eastAsia="Times New Roman" w:cs="Calibri"/>
-                                      <w:color w:val="000000"/>
-                                      <w:sz w:val="18"/>
-                                      <w:szCs w:val="18"/>
-                                      <w:lang w:val="fr-FR" w:eastAsia="fr-FR"/>
-                                    </w:rPr>
-                                    <w:t>Boké</w:t>
-                                  </w:r>
                                 </w:p>
                               </w:tc>
                               <w:tc>
@@ -2251,7 +1949,6 @@
                                   <w:tcW w:w="1720" w:type="dxa"/>
                                   <w:shd w:val="clear" w:color="auto" w:fill="E2EFD9"/>
                                   <w:noWrap/>
-                                  <w:hideMark/>
                                 </w:tcPr>
                                 <w:p>
                                   <w:pPr>
@@ -2265,16 +1962,6 @@
                                       <w:lang w:val="fr-FR" w:eastAsia="fr-FR"/>
                                     </w:rPr>
                                   </w:pPr>
-                                  <w:r>
-                                    <w:rPr>
-                                      <w:rFonts w:eastAsia="Times New Roman" w:cs="Calibri"/>
-                                      <w:color w:val="000000"/>
-                                      <w:sz w:val="18"/>
-                                      <w:szCs w:val="18"/>
-                                      <w:lang w:val="fr-FR" w:eastAsia="fr-FR"/>
-                                    </w:rPr>
-                                    <w:t>393</w:t>
-                                  </w:r>
                                 </w:p>
                               </w:tc>
                             </w:tr>
@@ -2287,7 +1974,6 @@
                                   <w:tcW w:w="1560" w:type="dxa"/>
                                   <w:shd w:val="clear" w:color="auto" w:fill="auto"/>
                                   <w:noWrap/>
-                                  <w:hideMark/>
                                 </w:tcPr>
                                 <w:p>
                                   <w:pPr>
@@ -2302,18 +1988,6 @@
                                       <w:lang w:val="fr-FR" w:eastAsia="fr-FR"/>
                                     </w:rPr>
                                   </w:pPr>
-                                  <w:r>
-                                    <w:rPr>
-                                      <w:rFonts w:eastAsia="Times New Roman" w:cs="Calibri"/>
-                                      <w:b/>
-                                      <w:bCs/>
-                                      <w:color w:val="000000"/>
-                                      <w:sz w:val="18"/>
-                                      <w:szCs w:val="18"/>
-                                      <w:lang w:val="fr-FR" w:eastAsia="fr-FR"/>
-                                    </w:rPr>
-                                    <w:t>Kantoumanina</w:t>
-                                  </w:r>
                                 </w:p>
                               </w:tc>
                               <w:tc>
@@ -2321,7 +1995,6 @@
                                   <w:tcW w:w="1560" w:type="dxa"/>
                                   <w:shd w:val="clear" w:color="auto" w:fill="auto"/>
                                   <w:noWrap/>
-                                  <w:hideMark/>
                                 </w:tcPr>
                                 <w:p>
                                   <w:pPr>
@@ -2334,16 +2007,6 @@
                                       <w:lang w:val="fr-FR" w:eastAsia="fr-FR"/>
                                     </w:rPr>
                                   </w:pPr>
-                                  <w:r>
-                                    <w:rPr>
-                                      <w:rFonts w:eastAsia="Times New Roman" w:cs="Calibri"/>
-                                      <w:color w:val="000000"/>
-                                      <w:sz w:val="18"/>
-                                      <w:szCs w:val="18"/>
-                                      <w:lang w:val="fr-FR" w:eastAsia="fr-FR"/>
-                                    </w:rPr>
-                                    <w:t>Mandiana</w:t>
-                                  </w:r>
                                 </w:p>
                               </w:tc>
                               <w:tc>
@@ -2351,7 +2014,6 @@
                                   <w:tcW w:w="1720" w:type="dxa"/>
                                   <w:shd w:val="clear" w:color="auto" w:fill="auto"/>
                                   <w:noWrap/>
-                                  <w:hideMark/>
                                 </w:tcPr>
                                 <w:p>
                                   <w:pPr>
@@ -2365,16 +2027,6 @@
                                       <w:lang w:val="fr-FR" w:eastAsia="fr-FR"/>
                                     </w:rPr>
                                   </w:pPr>
-                                  <w:r>
-                                    <w:rPr>
-                                      <w:rFonts w:eastAsia="Times New Roman" w:cs="Calibri"/>
-                                      <w:color w:val="000000"/>
-                                      <w:sz w:val="18"/>
-                                      <w:szCs w:val="18"/>
-                                      <w:lang w:val="fr-FR" w:eastAsia="fr-FR"/>
-                                    </w:rPr>
-                                    <w:t>392</w:t>
-                                  </w:r>
                                 </w:p>
                               </w:tc>
                             </w:tr>
@@ -2387,7 +2039,6 @@
                                   <w:tcW w:w="1560" w:type="dxa"/>
                                   <w:shd w:val="clear" w:color="auto" w:fill="E2EFD9"/>
                                   <w:noWrap/>
-                                  <w:hideMark/>
                                 </w:tcPr>
                                 <w:p>
                                   <w:pPr>
@@ -2402,18 +2053,6 @@
                                       <w:lang w:val="fr-FR" w:eastAsia="fr-FR"/>
                                     </w:rPr>
                                   </w:pPr>
-                                  <w:r>
-                                    <w:rPr>
-                                      <w:rFonts w:eastAsia="Times New Roman" w:cs="Calibri"/>
-                                      <w:b/>
-                                      <w:bCs/>
-                                      <w:color w:val="000000"/>
-                                      <w:sz w:val="18"/>
-                                      <w:szCs w:val="18"/>
-                                      <w:lang w:val="fr-FR" w:eastAsia="fr-FR"/>
-                                    </w:rPr>
-                                    <w:t>Ouassou</w:t>
-                                  </w:r>
                                 </w:p>
                               </w:tc>
                               <w:tc>
@@ -2421,7 +2060,6 @@
                                   <w:tcW w:w="1560" w:type="dxa"/>
                                   <w:shd w:val="clear" w:color="auto" w:fill="E2EFD9"/>
                                   <w:noWrap/>
-                                  <w:hideMark/>
                                 </w:tcPr>
                                 <w:p>
                                   <w:pPr>
@@ -2434,16 +2072,6 @@
                                       <w:lang w:val="fr-FR" w:eastAsia="fr-FR"/>
                                     </w:rPr>
                                   </w:pPr>
-                                  <w:r>
-                                    <w:rPr>
-                                      <w:rFonts w:eastAsia="Times New Roman" w:cs="Calibri"/>
-                                      <w:color w:val="000000"/>
-                                      <w:sz w:val="18"/>
-                                      <w:szCs w:val="18"/>
-                                      <w:lang w:val="fr-FR" w:eastAsia="fr-FR"/>
-                                    </w:rPr>
-                                    <w:t>Dubréka</w:t>
-                                  </w:r>
                                 </w:p>
                               </w:tc>
                               <w:tc>
@@ -2451,7 +2079,6 @@
                                   <w:tcW w:w="1720" w:type="dxa"/>
                                   <w:shd w:val="clear" w:color="auto" w:fill="E2EFD9"/>
                                   <w:noWrap/>
-                                  <w:hideMark/>
                                 </w:tcPr>
                                 <w:p>
                                   <w:pPr>
@@ -2465,16 +2092,6 @@
                                       <w:lang w:val="fr-FR" w:eastAsia="fr-FR"/>
                                     </w:rPr>
                                   </w:pPr>
-                                  <w:r>
-                                    <w:rPr>
-                                      <w:rFonts w:eastAsia="Times New Roman" w:cs="Calibri"/>
-                                      <w:color w:val="000000"/>
-                                      <w:sz w:val="18"/>
-                                      <w:szCs w:val="18"/>
-                                      <w:lang w:val="fr-FR" w:eastAsia="fr-FR"/>
-                                    </w:rPr>
-                                    <w:t>367</w:t>
-                                  </w:r>
                                 </w:p>
                               </w:tc>
                             </w:tr>
@@ -2487,7 +2104,6 @@
                                   <w:tcW w:w="1560" w:type="dxa"/>
                                   <w:shd w:val="clear" w:color="auto" w:fill="auto"/>
                                   <w:noWrap/>
-                                  <w:hideMark/>
                                 </w:tcPr>
                                 <w:p>
                                   <w:pPr>
@@ -2502,18 +2118,6 @@
                                       <w:lang w:val="fr-FR" w:eastAsia="fr-FR"/>
                                     </w:rPr>
                                   </w:pPr>
-                                  <w:r>
-                                    <w:rPr>
-                                      <w:rFonts w:eastAsia="Times New Roman" w:cs="Calibri"/>
-                                      <w:b/>
-                                      <w:bCs/>
-                                      <w:color w:val="000000"/>
-                                      <w:sz w:val="18"/>
-                                      <w:szCs w:val="18"/>
-                                      <w:lang w:val="fr-FR" w:eastAsia="fr-FR"/>
-                                    </w:rPr>
-                                    <w:t>Koundou</w:t>
-                                  </w:r>
                                 </w:p>
                               </w:tc>
                               <w:tc>
@@ -2521,7 +2125,6 @@
                                   <w:tcW w:w="1560" w:type="dxa"/>
                                   <w:shd w:val="clear" w:color="auto" w:fill="auto"/>
                                   <w:noWrap/>
-                                  <w:hideMark/>
                                 </w:tcPr>
                                 <w:p>
                                   <w:pPr>
@@ -2534,16 +2137,6 @@
                                       <w:lang w:val="fr-FR" w:eastAsia="fr-FR"/>
                                     </w:rPr>
                                   </w:pPr>
-                                  <w:r>
-                                    <w:rPr>
-                                      <w:rFonts w:eastAsia="Times New Roman" w:cs="Calibri"/>
-                                      <w:color w:val="000000"/>
-                                      <w:sz w:val="18"/>
-                                      <w:szCs w:val="18"/>
-                                      <w:lang w:val="fr-FR" w:eastAsia="fr-FR"/>
-                                    </w:rPr>
-                                    <w:t>Guéckédou</w:t>
-                                  </w:r>
                                 </w:p>
                               </w:tc>
                               <w:tc>
@@ -2551,7 +2144,6 @@
                                   <w:tcW w:w="1720" w:type="dxa"/>
                                   <w:shd w:val="clear" w:color="auto" w:fill="auto"/>
                                   <w:noWrap/>
-                                  <w:hideMark/>
                                 </w:tcPr>
                                 <w:p>
                                   <w:pPr>
@@ -2565,16 +2157,6 @@
                                       <w:lang w:val="fr-FR" w:eastAsia="fr-FR"/>
                                     </w:rPr>
                                   </w:pPr>
-                                  <w:r>
-                                    <w:rPr>
-                                      <w:rFonts w:eastAsia="Times New Roman" w:cs="Calibri"/>
-                                      <w:color w:val="000000"/>
-                                      <w:sz w:val="18"/>
-                                      <w:szCs w:val="18"/>
-                                      <w:lang w:val="fr-FR" w:eastAsia="fr-FR"/>
-                                    </w:rPr>
-                                    <w:t>316</w:t>
-                                  </w:r>
                                 </w:p>
                               </w:tc>
                             </w:tr>
@@ -2587,7 +2169,6 @@
                                   <w:tcW w:w="1560" w:type="dxa"/>
                                   <w:shd w:val="clear" w:color="auto" w:fill="E2EFD9"/>
                                   <w:noWrap/>
-                                  <w:hideMark/>
                                 </w:tcPr>
                                 <w:p>
                                   <w:pPr>
@@ -2602,18 +2183,6 @@
                                       <w:lang w:val="fr-FR" w:eastAsia="fr-FR"/>
                                     </w:rPr>
                                   </w:pPr>
-                                  <w:r>
-                                    <w:rPr>
-                                      <w:rFonts w:eastAsia="Times New Roman" w:cs="Calibri"/>
-                                      <w:b/>
-                                      <w:bCs/>
-                                      <w:color w:val="000000"/>
-                                      <w:sz w:val="18"/>
-                                      <w:szCs w:val="18"/>
-                                      <w:lang w:val="fr-FR" w:eastAsia="fr-FR"/>
-                                    </w:rPr>
-                                    <w:t>Passaya</w:t>
-                                  </w:r>
                                 </w:p>
                               </w:tc>
                               <w:tc>
@@ -2621,7 +2190,6 @@
                                   <w:tcW w:w="1560" w:type="dxa"/>
                                   <w:shd w:val="clear" w:color="auto" w:fill="E2EFD9"/>
                                   <w:noWrap/>
-                                  <w:hideMark/>
                                 </w:tcPr>
                                 <w:p>
                                   <w:pPr>
@@ -2634,16 +2202,6 @@
                                       <w:lang w:val="fr-FR" w:eastAsia="fr-FR"/>
                                     </w:rPr>
                                   </w:pPr>
-                                  <w:r>
-                                    <w:rPr>
-                                      <w:rFonts w:eastAsia="Times New Roman" w:cs="Calibri"/>
-                                      <w:color w:val="000000"/>
-                                      <w:sz w:val="18"/>
-                                      <w:szCs w:val="18"/>
-                                      <w:lang w:val="fr-FR" w:eastAsia="fr-FR"/>
-                                    </w:rPr>
-                                    <w:t>Faranah</w:t>
-                                  </w:r>
                                 </w:p>
                               </w:tc>
                               <w:tc>
@@ -2651,7 +2209,6 @@
                                   <w:tcW w:w="1720" w:type="dxa"/>
                                   <w:shd w:val="clear" w:color="auto" w:fill="E2EFD9"/>
                                   <w:noWrap/>
-                                  <w:hideMark/>
                                 </w:tcPr>
                                 <w:p>
                                   <w:pPr>
@@ -2665,16 +2222,6 @@
                                       <w:lang w:val="fr-FR" w:eastAsia="fr-FR"/>
                                     </w:rPr>
                                   </w:pPr>
-                                  <w:r>
-                                    <w:rPr>
-                                      <w:rFonts w:eastAsia="Times New Roman" w:cs="Calibri"/>
-                                      <w:color w:val="000000"/>
-                                      <w:sz w:val="18"/>
-                                      <w:szCs w:val="18"/>
-                                      <w:lang w:val="fr-FR" w:eastAsia="fr-FR"/>
-                                    </w:rPr>
-                                    <w:t>311</w:t>
-                                  </w:r>
                                 </w:p>
                               </w:tc>
                             </w:tr>
@@ -2736,8 +2283,22 @@
                                       <w:szCs w:val="18"/>
                                       <w:lang w:val="fr-FR" w:eastAsia="fr-FR"/>
                                     </w:rPr>
-                                    <w:t xml:space="preserve"> hbts</w:t>
+                                    <w:t xml:space="preserve"> </w:t>
                                   </w:r>
+                                  <w:proofErr w:type="spellStart"/>
+                                  <w:r>
+                                    <w:rPr>
+                                      <w:rFonts w:eastAsia="Times New Roman" w:cs="Calibri"/>
+                                      <w:b/>
+                                      <w:bCs/>
+                                      <w:color w:val="000000"/>
+                                      <w:sz w:val="18"/>
+                                      <w:szCs w:val="18"/>
+                                      <w:lang w:val="fr-FR" w:eastAsia="fr-FR"/>
+                                    </w:rPr>
+                                    <w:t>hbts</w:t>
+                                  </w:r>
+                                  <w:proofErr w:type="spellEnd"/>
                                 </w:p>
                               </w:tc>
                               <w:tc>
@@ -2847,7 +2408,6 @@
                                 <w:rFonts w:eastAsia="Times New Roman" w:cs="Calibri"/>
                                 <w:b/>
                                 <w:bCs/>
-                                <w:strike/>
                                 <w:color w:val="000000"/>
                                 <w:sz w:val="16"/>
                                 <w:szCs w:val="16"/>
@@ -2859,7 +2419,6 @@
                                 <w:rFonts w:eastAsia="Times New Roman" w:cs="Calibri"/>
                                 <w:b/>
                                 <w:bCs/>
-                                <w:strike/>
                                 <w:color w:val="000000"/>
                                 <w:sz w:val="16"/>
                                 <w:szCs w:val="16"/>
@@ -2978,7 +2537,6 @@
                             <w:tcW w:w="1560" w:type="dxa"/>
                             <w:shd w:val="clear" w:color="auto" w:fill="auto"/>
                             <w:noWrap/>
-                            <w:hideMark/>
                           </w:tcPr>
                           <w:p>
                             <w:pPr>
@@ -2993,18 +2551,6 @@
                                 <w:lang w:val="fr-FR" w:eastAsia="fr-FR"/>
                               </w:rPr>
                             </w:pPr>
-                            <w:r>
-                              <w:rPr>
-                                <w:rFonts w:eastAsia="Times New Roman" w:cs="Calibri"/>
-                                <w:b/>
-                                <w:bCs/>
-                                <w:color w:val="000000"/>
-                                <w:sz w:val="18"/>
-                                <w:szCs w:val="18"/>
-                                <w:lang w:val="fr-FR" w:eastAsia="fr-FR"/>
-                              </w:rPr>
-                              <w:t>Banama</w:t>
-                            </w:r>
                           </w:p>
                         </w:tc>
                         <w:tc>
@@ -3012,7 +2558,6 @@
                             <w:tcW w:w="1560" w:type="dxa"/>
                             <w:shd w:val="clear" w:color="auto" w:fill="auto"/>
                             <w:noWrap/>
-                            <w:hideMark/>
                           </w:tcPr>
                           <w:p>
                             <w:pPr>
@@ -3025,16 +2570,6 @@
                                 <w:lang w:val="fr-FR" w:eastAsia="fr-FR"/>
                               </w:rPr>
                             </w:pPr>
-                            <w:r>
-                              <w:rPr>
-                                <w:rFonts w:eastAsia="Times New Roman" w:cs="Calibri"/>
-                                <w:color w:val="000000"/>
-                                <w:sz w:val="18"/>
-                                <w:szCs w:val="18"/>
-                                <w:lang w:val="fr-FR" w:eastAsia="fr-FR"/>
-                              </w:rPr>
-                              <w:t>Kissidougou</w:t>
-                            </w:r>
                           </w:p>
                         </w:tc>
                         <w:tc>
@@ -3042,7 +2577,6 @@
                             <w:tcW w:w="1720" w:type="dxa"/>
                             <w:shd w:val="clear" w:color="auto" w:fill="auto"/>
                             <w:noWrap/>
-                            <w:hideMark/>
                           </w:tcPr>
                           <w:p>
                             <w:pPr>
@@ -3056,16 +2590,6 @@
                                 <w:lang w:val="fr-FR" w:eastAsia="fr-FR"/>
                               </w:rPr>
                             </w:pPr>
-                            <w:r>
-                              <w:rPr>
-                                <w:rFonts w:eastAsia="Times New Roman" w:cs="Calibri"/>
-                                <w:color w:val="000000"/>
-                                <w:sz w:val="18"/>
-                                <w:szCs w:val="18"/>
-                                <w:lang w:val="fr-FR" w:eastAsia="fr-FR"/>
-                              </w:rPr>
-                              <w:t>618</w:t>
-                            </w:r>
                           </w:p>
                         </w:tc>
                       </w:tr>
@@ -3078,7 +2602,6 @@
                             <w:tcW w:w="1560" w:type="dxa"/>
                             <w:shd w:val="clear" w:color="auto" w:fill="E2EFD9"/>
                             <w:noWrap/>
-                            <w:hideMark/>
                           </w:tcPr>
                           <w:p>
                             <w:pPr>
@@ -3093,30 +2616,6 @@
                                 <w:lang w:val="fr-FR" w:eastAsia="fr-FR"/>
                               </w:rPr>
                             </w:pPr>
-                            <w:r>
-                              <w:rPr>
-                                <w:rFonts w:eastAsia="Times New Roman" w:cs="Calibri"/>
-                                <w:b/>
-                                <w:bCs/>
-                                <w:color w:val="000000"/>
-                                <w:sz w:val="18"/>
-                                <w:szCs w:val="18"/>
-                                <w:lang w:val="fr-FR" w:eastAsia="fr-FR"/>
-                              </w:rPr>
-                              <w:t xml:space="preserve">SS </w:t>
-                            </w:r>
-                            <w:r>
-                              <w:rPr>
-                                <w:rFonts w:eastAsia="Times New Roman" w:cs="Calibri"/>
-                                <w:b/>
-                                <w:bCs/>
-                                <w:color w:val="000000"/>
-                                <w:sz w:val="18"/>
-                                <w:szCs w:val="18"/>
-                                <w:lang w:val="fr-FR" w:eastAsia="fr-FR"/>
-                              </w:rPr>
-                              <w:t>Armées</w:t>
-                            </w:r>
                           </w:p>
                         </w:tc>
                         <w:tc>
@@ -3124,7 +2623,6 @@
                             <w:tcW w:w="1560" w:type="dxa"/>
                             <w:shd w:val="clear" w:color="auto" w:fill="E2EFD9"/>
                             <w:noWrap/>
-                            <w:hideMark/>
                           </w:tcPr>
                           <w:p>
                             <w:pPr>
@@ -3137,16 +2635,6 @@
                                 <w:lang w:val="fr-FR" w:eastAsia="fr-FR"/>
                               </w:rPr>
                             </w:pPr>
-                            <w:r>
-                              <w:rPr>
-                                <w:rFonts w:eastAsia="Times New Roman" w:cs="Calibri"/>
-                                <w:color w:val="000000"/>
-                                <w:sz w:val="18"/>
-                                <w:szCs w:val="18"/>
-                                <w:lang w:val="fr-FR" w:eastAsia="fr-FR"/>
-                              </w:rPr>
-                              <w:t>Macenta</w:t>
-                            </w:r>
                           </w:p>
                         </w:tc>
                         <w:tc>
@@ -3154,7 +2642,6 @@
                             <w:tcW w:w="1720" w:type="dxa"/>
                             <w:shd w:val="clear" w:color="auto" w:fill="E2EFD9"/>
                             <w:noWrap/>
-                            <w:hideMark/>
                           </w:tcPr>
                           <w:p>
                             <w:pPr>
@@ -3168,16 +2655,6 @@
                                 <w:lang w:val="fr-FR" w:eastAsia="fr-FR"/>
                               </w:rPr>
                             </w:pPr>
-                            <w:r>
-                              <w:rPr>
-                                <w:rFonts w:eastAsia="Times New Roman" w:cs="Calibri"/>
-                                <w:color w:val="000000"/>
-                                <w:sz w:val="18"/>
-                                <w:szCs w:val="18"/>
-                                <w:lang w:val="fr-FR" w:eastAsia="fr-FR"/>
-                              </w:rPr>
-                              <w:t>504</w:t>
-                            </w:r>
                           </w:p>
                         </w:tc>
                       </w:tr>
@@ -3190,7 +2667,6 @@
                             <w:tcW w:w="1560" w:type="dxa"/>
                             <w:shd w:val="clear" w:color="auto" w:fill="auto"/>
                             <w:noWrap/>
-                            <w:hideMark/>
                           </w:tcPr>
                           <w:p>
                             <w:pPr>
@@ -3205,18 +2681,6 @@
                                 <w:lang w:val="fr-FR" w:eastAsia="fr-FR"/>
                               </w:rPr>
                             </w:pPr>
-                            <w:r>
-                              <w:rPr>
-                                <w:rFonts w:eastAsia="Times New Roman" w:cs="Calibri"/>
-                                <w:b/>
-                                <w:bCs/>
-                                <w:color w:val="000000"/>
-                                <w:sz w:val="18"/>
-                                <w:szCs w:val="18"/>
-                                <w:lang w:val="fr-FR" w:eastAsia="fr-FR"/>
-                              </w:rPr>
-                              <w:t>Nunkunkan</w:t>
-                            </w:r>
                           </w:p>
                         </w:tc>
                         <w:tc>
@@ -3224,7 +2688,6 @@
                             <w:tcW w:w="1560" w:type="dxa"/>
                             <w:shd w:val="clear" w:color="auto" w:fill="auto"/>
                             <w:noWrap/>
-                            <w:hideMark/>
                           </w:tcPr>
                           <w:p>
                             <w:pPr>
@@ -3237,16 +2700,6 @@
                                 <w:lang w:val="fr-FR" w:eastAsia="fr-FR"/>
                               </w:rPr>
                             </w:pPr>
-                            <w:r>
-                              <w:rPr>
-                                <w:rFonts w:eastAsia="Times New Roman" w:cs="Calibri"/>
-                                <w:color w:val="000000"/>
-                                <w:sz w:val="18"/>
-                                <w:szCs w:val="18"/>
-                                <w:lang w:val="fr-FR" w:eastAsia="fr-FR"/>
-                              </w:rPr>
-                              <w:t>Siguiri</w:t>
-                            </w:r>
                           </w:p>
                         </w:tc>
                         <w:tc>
@@ -3254,7 +2707,6 @@
                             <w:tcW w:w="1720" w:type="dxa"/>
                             <w:shd w:val="clear" w:color="auto" w:fill="auto"/>
                             <w:noWrap/>
-                            <w:hideMark/>
                           </w:tcPr>
                           <w:p>
                             <w:pPr>
@@ -3268,16 +2720,6 @@
                                 <w:lang w:val="fr-FR" w:eastAsia="fr-FR"/>
                               </w:rPr>
                             </w:pPr>
-                            <w:r>
-                              <w:rPr>
-                                <w:rFonts w:eastAsia="Times New Roman" w:cs="Calibri"/>
-                                <w:color w:val="000000"/>
-                                <w:sz w:val="18"/>
-                                <w:szCs w:val="18"/>
-                                <w:lang w:val="fr-FR" w:eastAsia="fr-FR"/>
-                              </w:rPr>
-                              <w:t>500</w:t>
-                            </w:r>
                           </w:p>
                         </w:tc>
                       </w:tr>
@@ -3290,7 +2732,6 @@
                             <w:tcW w:w="1560" w:type="dxa"/>
                             <w:shd w:val="clear" w:color="auto" w:fill="E2EFD9"/>
                             <w:noWrap/>
-                            <w:hideMark/>
                           </w:tcPr>
                           <w:p>
                             <w:pPr>
@@ -3305,18 +2746,6 @@
                                 <w:lang w:val="fr-FR" w:eastAsia="fr-FR"/>
                               </w:rPr>
                             </w:pPr>
-                            <w:r>
-                              <w:rPr>
-                                <w:rFonts w:eastAsia="Times New Roman" w:cs="Calibri"/>
-                                <w:b/>
-                                <w:bCs/>
-                                <w:color w:val="000000"/>
-                                <w:sz w:val="18"/>
-                                <w:szCs w:val="18"/>
-                                <w:lang w:val="fr-FR" w:eastAsia="fr-FR"/>
-                              </w:rPr>
-                              <w:t>Mangalla</w:t>
-                            </w:r>
                           </w:p>
                         </w:tc>
                         <w:tc>
@@ -3324,7 +2753,6 @@
                             <w:tcW w:w="1560" w:type="dxa"/>
                             <w:shd w:val="clear" w:color="auto" w:fill="E2EFD9"/>
                             <w:noWrap/>
-                            <w:hideMark/>
                           </w:tcPr>
                           <w:p>
                             <w:pPr>
@@ -3337,16 +2765,6 @@
                                 <w:lang w:val="fr-FR" w:eastAsia="fr-FR"/>
                               </w:rPr>
                             </w:pPr>
-                            <w:r>
-                              <w:rPr>
-                                <w:rFonts w:eastAsia="Times New Roman" w:cs="Calibri"/>
-                                <w:color w:val="000000"/>
-                                <w:sz w:val="18"/>
-                                <w:szCs w:val="18"/>
-                                <w:lang w:val="fr-FR" w:eastAsia="fr-FR"/>
-                              </w:rPr>
-                              <w:t>Guéckédou</w:t>
-                            </w:r>
                           </w:p>
                         </w:tc>
                         <w:tc>
@@ -3354,7 +2772,6 @@
                             <w:tcW w:w="1720" w:type="dxa"/>
                             <w:shd w:val="clear" w:color="auto" w:fill="E2EFD9"/>
                             <w:noWrap/>
-                            <w:hideMark/>
                           </w:tcPr>
                           <w:p>
                             <w:pPr>
@@ -3368,16 +2785,6 @@
                                 <w:lang w:val="fr-FR" w:eastAsia="fr-FR"/>
                               </w:rPr>
                             </w:pPr>
-                            <w:r>
-                              <w:rPr>
-                                <w:rFonts w:eastAsia="Times New Roman" w:cs="Calibri"/>
-                                <w:color w:val="000000"/>
-                                <w:sz w:val="18"/>
-                                <w:szCs w:val="18"/>
-                                <w:lang w:val="fr-FR" w:eastAsia="fr-FR"/>
-                              </w:rPr>
-                              <w:t>453</w:t>
-                            </w:r>
                           </w:p>
                         </w:tc>
                       </w:tr>
@@ -3390,7 +2797,6 @@
                             <w:tcW w:w="1560" w:type="dxa"/>
                             <w:shd w:val="clear" w:color="auto" w:fill="auto"/>
                             <w:noWrap/>
-                            <w:hideMark/>
                           </w:tcPr>
                           <w:p>
                             <w:pPr>
@@ -3405,18 +2811,6 @@
                                 <w:lang w:val="fr-FR" w:eastAsia="fr-FR"/>
                               </w:rPr>
                             </w:pPr>
-                            <w:r>
-                              <w:rPr>
-                                <w:rFonts w:eastAsia="Times New Roman" w:cs="Calibri"/>
-                                <w:b/>
-                                <w:bCs/>
-                                <w:color w:val="000000"/>
-                                <w:sz w:val="18"/>
-                                <w:szCs w:val="18"/>
-                                <w:lang w:val="fr-FR" w:eastAsia="fr-FR"/>
-                              </w:rPr>
-                              <w:t>Kindoye</w:t>
-                            </w:r>
                           </w:p>
                         </w:tc>
                         <w:tc>
@@ -3424,7 +2818,6 @@
                             <w:tcW w:w="1560" w:type="dxa"/>
                             <w:shd w:val="clear" w:color="auto" w:fill="auto"/>
                             <w:noWrap/>
-                            <w:hideMark/>
                           </w:tcPr>
                           <w:p>
                             <w:pPr>
@@ -3437,16 +2830,6 @@
                                 <w:lang w:val="fr-FR" w:eastAsia="fr-FR"/>
                               </w:rPr>
                             </w:pPr>
-                            <w:r>
-                              <w:rPr>
-                                <w:rFonts w:eastAsia="Times New Roman" w:cs="Calibri"/>
-                                <w:color w:val="000000"/>
-                                <w:sz w:val="18"/>
-                                <w:szCs w:val="18"/>
-                                <w:lang w:val="fr-FR" w:eastAsia="fr-FR"/>
-                              </w:rPr>
-                              <w:t>Dabola</w:t>
-                            </w:r>
                           </w:p>
                         </w:tc>
                         <w:tc>
@@ -3454,7 +2837,6 @@
                             <w:tcW w:w="1720" w:type="dxa"/>
                             <w:shd w:val="clear" w:color="auto" w:fill="auto"/>
                             <w:noWrap/>
-                            <w:hideMark/>
                           </w:tcPr>
                           <w:p>
                             <w:pPr>
@@ -3468,16 +2850,6 @@
                                 <w:lang w:val="fr-FR" w:eastAsia="fr-FR"/>
                               </w:rPr>
                             </w:pPr>
-                            <w:r>
-                              <w:rPr>
-                                <w:rFonts w:eastAsia="Times New Roman" w:cs="Calibri"/>
-                                <w:color w:val="000000"/>
-                                <w:sz w:val="18"/>
-                                <w:szCs w:val="18"/>
-                                <w:lang w:val="fr-FR" w:eastAsia="fr-FR"/>
-                              </w:rPr>
-                              <w:t>410</w:t>
-                            </w:r>
                           </w:p>
                         </w:tc>
                       </w:tr>
@@ -3490,7 +2862,6 @@
                             <w:tcW w:w="1560" w:type="dxa"/>
                             <w:shd w:val="clear" w:color="auto" w:fill="E2EFD9"/>
                             <w:noWrap/>
-                            <w:hideMark/>
                           </w:tcPr>
                           <w:p>
                             <w:pPr>
@@ -3505,18 +2876,6 @@
                                 <w:lang w:val="fr-FR" w:eastAsia="fr-FR"/>
                               </w:rPr>
                             </w:pPr>
-                            <w:r>
-                              <w:rPr>
-                                <w:rFonts w:eastAsia="Times New Roman" w:cs="Calibri"/>
-                                <w:b/>
-                                <w:bCs/>
-                                <w:color w:val="000000"/>
-                                <w:sz w:val="18"/>
-                                <w:szCs w:val="18"/>
-                                <w:lang w:val="fr-FR" w:eastAsia="fr-FR"/>
-                              </w:rPr>
-                              <w:t>Bintimodia</w:t>
-                            </w:r>
                           </w:p>
                         </w:tc>
                         <w:tc>
@@ -3524,7 +2883,6 @@
                             <w:tcW w:w="1560" w:type="dxa"/>
                             <w:shd w:val="clear" w:color="auto" w:fill="E2EFD9"/>
                             <w:noWrap/>
-                            <w:hideMark/>
                           </w:tcPr>
                           <w:p>
                             <w:pPr>
@@ -3537,16 +2895,6 @@
                                 <w:lang w:val="fr-FR" w:eastAsia="fr-FR"/>
                               </w:rPr>
                             </w:pPr>
-                            <w:r>
-                              <w:rPr>
-                                <w:rFonts w:eastAsia="Times New Roman" w:cs="Calibri"/>
-                                <w:color w:val="000000"/>
-                                <w:sz w:val="18"/>
-                                <w:szCs w:val="18"/>
-                                <w:lang w:val="fr-FR" w:eastAsia="fr-FR"/>
-                              </w:rPr>
-                              <w:t>Boké</w:t>
-                            </w:r>
                           </w:p>
                         </w:tc>
                         <w:tc>
@@ -3554,7 +2902,6 @@
                             <w:tcW w:w="1720" w:type="dxa"/>
                             <w:shd w:val="clear" w:color="auto" w:fill="E2EFD9"/>
                             <w:noWrap/>
-                            <w:hideMark/>
                           </w:tcPr>
                           <w:p>
                             <w:pPr>
@@ -3568,16 +2915,6 @@
                                 <w:lang w:val="fr-FR" w:eastAsia="fr-FR"/>
                               </w:rPr>
                             </w:pPr>
-                            <w:r>
-                              <w:rPr>
-                                <w:rFonts w:eastAsia="Times New Roman" w:cs="Calibri"/>
-                                <w:color w:val="000000"/>
-                                <w:sz w:val="18"/>
-                                <w:szCs w:val="18"/>
-                                <w:lang w:val="fr-FR" w:eastAsia="fr-FR"/>
-                              </w:rPr>
-                              <w:t>393</w:t>
-                            </w:r>
                           </w:p>
                         </w:tc>
                       </w:tr>
@@ -3590,7 +2927,6 @@
                             <w:tcW w:w="1560" w:type="dxa"/>
                             <w:shd w:val="clear" w:color="auto" w:fill="auto"/>
                             <w:noWrap/>
-                            <w:hideMark/>
                           </w:tcPr>
                           <w:p>
                             <w:pPr>
@@ -3605,18 +2941,6 @@
                                 <w:lang w:val="fr-FR" w:eastAsia="fr-FR"/>
                               </w:rPr>
                             </w:pPr>
-                            <w:r>
-                              <w:rPr>
-                                <w:rFonts w:eastAsia="Times New Roman" w:cs="Calibri"/>
-                                <w:b/>
-                                <w:bCs/>
-                                <w:color w:val="000000"/>
-                                <w:sz w:val="18"/>
-                                <w:szCs w:val="18"/>
-                                <w:lang w:val="fr-FR" w:eastAsia="fr-FR"/>
-                              </w:rPr>
-                              <w:t>Kantoumanina</w:t>
-                            </w:r>
                           </w:p>
                         </w:tc>
                         <w:tc>
@@ -3624,7 +2948,6 @@
                             <w:tcW w:w="1560" w:type="dxa"/>
                             <w:shd w:val="clear" w:color="auto" w:fill="auto"/>
                             <w:noWrap/>
-                            <w:hideMark/>
                           </w:tcPr>
                           <w:p>
                             <w:pPr>
@@ -3637,16 +2960,6 @@
                                 <w:lang w:val="fr-FR" w:eastAsia="fr-FR"/>
                               </w:rPr>
                             </w:pPr>
-                            <w:r>
-                              <w:rPr>
-                                <w:rFonts w:eastAsia="Times New Roman" w:cs="Calibri"/>
-                                <w:color w:val="000000"/>
-                                <w:sz w:val="18"/>
-                                <w:szCs w:val="18"/>
-                                <w:lang w:val="fr-FR" w:eastAsia="fr-FR"/>
-                              </w:rPr>
-                              <w:t>Mandiana</w:t>
-                            </w:r>
                           </w:p>
                         </w:tc>
                         <w:tc>
@@ -3654,7 +2967,6 @@
                             <w:tcW w:w="1720" w:type="dxa"/>
                             <w:shd w:val="clear" w:color="auto" w:fill="auto"/>
                             <w:noWrap/>
-                            <w:hideMark/>
                           </w:tcPr>
                           <w:p>
                             <w:pPr>
@@ -3668,16 +2980,6 @@
                                 <w:lang w:val="fr-FR" w:eastAsia="fr-FR"/>
                               </w:rPr>
                             </w:pPr>
-                            <w:r>
-                              <w:rPr>
-                                <w:rFonts w:eastAsia="Times New Roman" w:cs="Calibri"/>
-                                <w:color w:val="000000"/>
-                                <w:sz w:val="18"/>
-                                <w:szCs w:val="18"/>
-                                <w:lang w:val="fr-FR" w:eastAsia="fr-FR"/>
-                              </w:rPr>
-                              <w:t>392</w:t>
-                            </w:r>
                           </w:p>
                         </w:tc>
                       </w:tr>
@@ -3690,7 +2992,6 @@
                             <w:tcW w:w="1560" w:type="dxa"/>
                             <w:shd w:val="clear" w:color="auto" w:fill="E2EFD9"/>
                             <w:noWrap/>
-                            <w:hideMark/>
                           </w:tcPr>
                           <w:p>
                             <w:pPr>
@@ -3705,18 +3006,6 @@
                                 <w:lang w:val="fr-FR" w:eastAsia="fr-FR"/>
                               </w:rPr>
                             </w:pPr>
-                            <w:r>
-                              <w:rPr>
-                                <w:rFonts w:eastAsia="Times New Roman" w:cs="Calibri"/>
-                                <w:b/>
-                                <w:bCs/>
-                                <w:color w:val="000000"/>
-                                <w:sz w:val="18"/>
-                                <w:szCs w:val="18"/>
-                                <w:lang w:val="fr-FR" w:eastAsia="fr-FR"/>
-                              </w:rPr>
-                              <w:t>Ouassou</w:t>
-                            </w:r>
                           </w:p>
                         </w:tc>
                         <w:tc>
@@ -3724,7 +3013,6 @@
                             <w:tcW w:w="1560" w:type="dxa"/>
                             <w:shd w:val="clear" w:color="auto" w:fill="E2EFD9"/>
                             <w:noWrap/>
-                            <w:hideMark/>
                           </w:tcPr>
                           <w:p>
                             <w:pPr>
@@ -3737,16 +3025,6 @@
                                 <w:lang w:val="fr-FR" w:eastAsia="fr-FR"/>
                               </w:rPr>
                             </w:pPr>
-                            <w:r>
-                              <w:rPr>
-                                <w:rFonts w:eastAsia="Times New Roman" w:cs="Calibri"/>
-                                <w:color w:val="000000"/>
-                                <w:sz w:val="18"/>
-                                <w:szCs w:val="18"/>
-                                <w:lang w:val="fr-FR" w:eastAsia="fr-FR"/>
-                              </w:rPr>
-                              <w:t>Dubréka</w:t>
-                            </w:r>
                           </w:p>
                         </w:tc>
                         <w:tc>
@@ -3754,7 +3032,6 @@
                             <w:tcW w:w="1720" w:type="dxa"/>
                             <w:shd w:val="clear" w:color="auto" w:fill="E2EFD9"/>
                             <w:noWrap/>
-                            <w:hideMark/>
                           </w:tcPr>
                           <w:p>
                             <w:pPr>
@@ -3768,16 +3045,6 @@
                                 <w:lang w:val="fr-FR" w:eastAsia="fr-FR"/>
                               </w:rPr>
                             </w:pPr>
-                            <w:r>
-                              <w:rPr>
-                                <w:rFonts w:eastAsia="Times New Roman" w:cs="Calibri"/>
-                                <w:color w:val="000000"/>
-                                <w:sz w:val="18"/>
-                                <w:szCs w:val="18"/>
-                                <w:lang w:val="fr-FR" w:eastAsia="fr-FR"/>
-                              </w:rPr>
-                              <w:t>367</w:t>
-                            </w:r>
                           </w:p>
                         </w:tc>
                       </w:tr>
@@ -3790,7 +3057,6 @@
                             <w:tcW w:w="1560" w:type="dxa"/>
                             <w:shd w:val="clear" w:color="auto" w:fill="auto"/>
                             <w:noWrap/>
-                            <w:hideMark/>
                           </w:tcPr>
                           <w:p>
                             <w:pPr>
@@ -3805,18 +3071,6 @@
                                 <w:lang w:val="fr-FR" w:eastAsia="fr-FR"/>
                               </w:rPr>
                             </w:pPr>
-                            <w:r>
-                              <w:rPr>
-                                <w:rFonts w:eastAsia="Times New Roman" w:cs="Calibri"/>
-                                <w:b/>
-                                <w:bCs/>
-                                <w:color w:val="000000"/>
-                                <w:sz w:val="18"/>
-                                <w:szCs w:val="18"/>
-                                <w:lang w:val="fr-FR" w:eastAsia="fr-FR"/>
-                              </w:rPr>
-                              <w:t>Koundou</w:t>
-                            </w:r>
                           </w:p>
                         </w:tc>
                         <w:tc>
@@ -3824,7 +3078,6 @@
                             <w:tcW w:w="1560" w:type="dxa"/>
                             <w:shd w:val="clear" w:color="auto" w:fill="auto"/>
                             <w:noWrap/>
-                            <w:hideMark/>
                           </w:tcPr>
                           <w:p>
                             <w:pPr>
@@ -3837,16 +3090,6 @@
                                 <w:lang w:val="fr-FR" w:eastAsia="fr-FR"/>
                               </w:rPr>
                             </w:pPr>
-                            <w:r>
-                              <w:rPr>
-                                <w:rFonts w:eastAsia="Times New Roman" w:cs="Calibri"/>
-                                <w:color w:val="000000"/>
-                                <w:sz w:val="18"/>
-                                <w:szCs w:val="18"/>
-                                <w:lang w:val="fr-FR" w:eastAsia="fr-FR"/>
-                              </w:rPr>
-                              <w:t>Guéckédou</w:t>
-                            </w:r>
                           </w:p>
                         </w:tc>
                         <w:tc>
@@ -3854,7 +3097,6 @@
                             <w:tcW w:w="1720" w:type="dxa"/>
                             <w:shd w:val="clear" w:color="auto" w:fill="auto"/>
                             <w:noWrap/>
-                            <w:hideMark/>
                           </w:tcPr>
                           <w:p>
                             <w:pPr>
@@ -3868,16 +3110,6 @@
                                 <w:lang w:val="fr-FR" w:eastAsia="fr-FR"/>
                               </w:rPr>
                             </w:pPr>
-                            <w:r>
-                              <w:rPr>
-                                <w:rFonts w:eastAsia="Times New Roman" w:cs="Calibri"/>
-                                <w:color w:val="000000"/>
-                                <w:sz w:val="18"/>
-                                <w:szCs w:val="18"/>
-                                <w:lang w:val="fr-FR" w:eastAsia="fr-FR"/>
-                              </w:rPr>
-                              <w:t>316</w:t>
-                            </w:r>
                           </w:p>
                         </w:tc>
                       </w:tr>
@@ -3890,7 +3122,6 @@
                             <w:tcW w:w="1560" w:type="dxa"/>
                             <w:shd w:val="clear" w:color="auto" w:fill="E2EFD9"/>
                             <w:noWrap/>
-                            <w:hideMark/>
                           </w:tcPr>
                           <w:p>
                             <w:pPr>
@@ -3905,18 +3136,6 @@
                                 <w:lang w:val="fr-FR" w:eastAsia="fr-FR"/>
                               </w:rPr>
                             </w:pPr>
-                            <w:r>
-                              <w:rPr>
-                                <w:rFonts w:eastAsia="Times New Roman" w:cs="Calibri"/>
-                                <w:b/>
-                                <w:bCs/>
-                                <w:color w:val="000000"/>
-                                <w:sz w:val="18"/>
-                                <w:szCs w:val="18"/>
-                                <w:lang w:val="fr-FR" w:eastAsia="fr-FR"/>
-                              </w:rPr>
-                              <w:t>Passaya</w:t>
-                            </w:r>
                           </w:p>
                         </w:tc>
                         <w:tc>
@@ -3924,7 +3143,6 @@
                             <w:tcW w:w="1560" w:type="dxa"/>
                             <w:shd w:val="clear" w:color="auto" w:fill="E2EFD9"/>
                             <w:noWrap/>
-                            <w:hideMark/>
                           </w:tcPr>
                           <w:p>
                             <w:pPr>
@@ -3937,16 +3155,6 @@
                                 <w:lang w:val="fr-FR" w:eastAsia="fr-FR"/>
                               </w:rPr>
                             </w:pPr>
-                            <w:r>
-                              <w:rPr>
-                                <w:rFonts w:eastAsia="Times New Roman" w:cs="Calibri"/>
-                                <w:color w:val="000000"/>
-                                <w:sz w:val="18"/>
-                                <w:szCs w:val="18"/>
-                                <w:lang w:val="fr-FR" w:eastAsia="fr-FR"/>
-                              </w:rPr>
-                              <w:t>Faranah</w:t>
-                            </w:r>
                           </w:p>
                         </w:tc>
                         <w:tc>
@@ -3954,7 +3162,6 @@
                             <w:tcW w:w="1720" w:type="dxa"/>
                             <w:shd w:val="clear" w:color="auto" w:fill="E2EFD9"/>
                             <w:noWrap/>
-                            <w:hideMark/>
                           </w:tcPr>
                           <w:p>
                             <w:pPr>
@@ -3968,16 +3175,6 @@
                                 <w:lang w:val="fr-FR" w:eastAsia="fr-FR"/>
                               </w:rPr>
                             </w:pPr>
-                            <w:r>
-                              <w:rPr>
-                                <w:rFonts w:eastAsia="Times New Roman" w:cs="Calibri"/>
-                                <w:color w:val="000000"/>
-                                <w:sz w:val="18"/>
-                                <w:szCs w:val="18"/>
-                                <w:lang w:val="fr-FR" w:eastAsia="fr-FR"/>
-                              </w:rPr>
-                              <w:t>311</w:t>
-                            </w:r>
                           </w:p>
                         </w:tc>
                       </w:tr>
@@ -4039,8 +3236,22 @@
                                 <w:szCs w:val="18"/>
                                 <w:lang w:val="fr-FR" w:eastAsia="fr-FR"/>
                               </w:rPr>
-                              <w:t xml:space="preserve"> hbts</w:t>
+                              <w:t xml:space="preserve"> </w:t>
                             </w:r>
+                            <w:proofErr w:type="spellStart"/>
+                            <w:r>
+                              <w:rPr>
+                                <w:rFonts w:eastAsia="Times New Roman" w:cs="Calibri"/>
+                                <w:b/>
+                                <w:bCs/>
+                                <w:color w:val="000000"/>
+                                <w:sz w:val="18"/>
+                                <w:szCs w:val="18"/>
+                                <w:lang w:val="fr-FR" w:eastAsia="fr-FR"/>
+                              </w:rPr>
+                              <w:t>hbts</w:t>
+                            </w:r>
+                            <w:proofErr w:type="spellEnd"/>
                           </w:p>
                         </w:tc>
                         <w:tc>
@@ -4188,13 +3399,23 @@
           <w:lang w:val="fr-FR"/>
         </w:rPr>
       </w:pPr>
+      <w:proofErr w:type="gramStart"/>
       <w:r>
         <w:rPr>
           <w:rFonts w:ascii="Arial Rounded MT Bold" w:hAnsi="Arial Rounded MT Bold"/>
           <w:i/>
           <w:lang w:val="fr-CA"/>
         </w:rPr>
-        <w:t>insérer une carte ici</w:t>
+        <w:t>insérer</w:t>
+      </w:r>
+      <w:proofErr w:type="gramEnd"/>
+      <w:r>
+        <w:rPr>
+          <w:rFonts w:ascii="Arial Rounded MT Bold" w:hAnsi="Arial Rounded MT Bold"/>
+          <w:i/>
+          <w:lang w:val="fr-CA"/>
+        </w:rPr>
+        <w:t xml:space="preserve"> une carte ici</w:t>
       </w:r>
     </w:p>
     <w:p>
@@ -4792,8 +4013,20 @@
                 <w:szCs w:val="18"/>
                 <w:lang w:val="fr-FR" w:eastAsia="fr-FR"/>
               </w:rPr>
-              <w:t>Indicateurs Epidemiologiques</w:t>
+              <w:t xml:space="preserve">Indicateurs </w:t>
             </w:r>
+            <w:proofErr w:type="spellStart"/>
+            <w:r>
+              <w:rPr>
+                <w:rFonts w:eastAsia="Times New Roman" w:cs="Calibri"/>
+                <w:color w:val="000000"/>
+                <w:sz w:val="18"/>
+                <w:szCs w:val="18"/>
+                <w:lang w:val="fr-FR" w:eastAsia="fr-FR"/>
+              </w:rPr>
+              <w:t>Epidemiologiques</w:t>
+            </w:r>
+            <w:proofErr w:type="spellEnd"/>
           </w:p>
         </w:tc>
         <w:tc>
@@ -5326,6 +4559,7 @@
                 <w:lang w:val="fr-FR" w:eastAsia="fr-FR"/>
               </w:rPr>
             </w:pPr>
+            <w:proofErr w:type="spellStart"/>
             <w:r>
               <w:rPr>
                 <w:rFonts w:eastAsia="Times New Roman" w:cs="Calibri"/>
@@ -5336,6 +4570,7 @@
               </w:rPr>
               <w:t>Kaloum</w:t>
             </w:r>
+            <w:proofErr w:type="spellEnd"/>
           </w:p>
         </w:tc>
         <w:tc>
@@ -5652,6 +4887,7 @@
                 <w:lang w:val="fr-FR" w:eastAsia="fr-FR"/>
               </w:rPr>
             </w:pPr>
+            <w:proofErr w:type="spellStart"/>
             <w:r>
               <w:rPr>
                 <w:rFonts w:eastAsia="Times New Roman" w:cs="Calibri"/>
@@ -5662,6 +4898,7 @@
               </w:rPr>
               <w:t>Dixinn</w:t>
             </w:r>
+            <w:proofErr w:type="spellEnd"/>
           </w:p>
         </w:tc>
         <w:tc>
@@ -6306,6 +5543,7 @@
                 <w:lang w:val="fr-FR" w:eastAsia="fr-FR"/>
               </w:rPr>
             </w:pPr>
+            <w:proofErr w:type="spellStart"/>
             <w:r>
               <w:rPr>
                 <w:rFonts w:eastAsia="Times New Roman" w:cs="Calibri"/>
@@ -6316,6 +5554,7 @@
               </w:rPr>
               <w:t>Matoto</w:t>
             </w:r>
+            <w:proofErr w:type="spellEnd"/>
           </w:p>
         </w:tc>
         <w:tc>
@@ -6633,6 +5872,7 @@
                 <w:lang w:val="fr-FR" w:eastAsia="fr-FR"/>
               </w:rPr>
             </w:pPr>
+            <w:proofErr w:type="spellStart"/>
             <w:r>
               <w:rPr>
                 <w:rFonts w:eastAsia="Times New Roman" w:cs="Calibri"/>
@@ -6643,6 +5883,7 @@
               </w:rPr>
               <w:t>Ratoma</w:t>
             </w:r>
+            <w:proofErr w:type="spellEnd"/>
           </w:p>
         </w:tc>
         <w:tc>
@@ -7286,6 +6527,7 @@
                 <w:lang w:val="fr-FR" w:eastAsia="fr-FR"/>
               </w:rPr>
             </w:pPr>
+            <w:proofErr w:type="spellStart"/>
             <w:r>
               <w:rPr>
                 <w:rFonts w:eastAsia="Times New Roman" w:cs="Calibri"/>
@@ -7296,6 +6538,7 @@
               </w:rPr>
               <w:t>Tougué</w:t>
             </w:r>
+            <w:proofErr w:type="spellEnd"/>
           </w:p>
         </w:tc>
         <w:tc>
@@ -7613,6 +6856,7 @@
                 <w:lang w:val="fr-FR" w:eastAsia="fr-FR"/>
               </w:rPr>
             </w:pPr>
+            <w:proofErr w:type="spellStart"/>
             <w:r>
               <w:rPr>
                 <w:rFonts w:eastAsia="Times New Roman" w:cs="Calibri"/>
@@ -7623,6 +6867,7 @@
               </w:rPr>
               <w:t>Koubia</w:t>
             </w:r>
+            <w:proofErr w:type="spellEnd"/>
           </w:p>
         </w:tc>
         <w:tc>
@@ -7940,6 +7185,7 @@
                 <w:lang w:val="fr-FR" w:eastAsia="fr-FR"/>
               </w:rPr>
             </w:pPr>
+            <w:proofErr w:type="spellStart"/>
             <w:r>
               <w:rPr>
                 <w:rFonts w:eastAsia="Times New Roman" w:cs="Calibri"/>
@@ -7950,6 +7196,7 @@
               </w:rPr>
               <w:t>Lélouma</w:t>
             </w:r>
+            <w:proofErr w:type="spellEnd"/>
           </w:p>
         </w:tc>
         <w:tc>
@@ -8921,6 +8168,7 @@
                 <w:lang w:val="fr-FR" w:eastAsia="fr-FR"/>
               </w:rPr>
             </w:pPr>
+            <w:proofErr w:type="spellStart"/>
             <w:r>
               <w:rPr>
                 <w:rFonts w:eastAsia="Times New Roman" w:cs="Calibri"/>
@@ -8931,6 +8179,7 @@
               </w:rPr>
               <w:t>Mandiana</w:t>
             </w:r>
+            <w:proofErr w:type="spellEnd"/>
           </w:p>
         </w:tc>
         <w:tc>
@@ -10555,6 +9804,7 @@
                 <w:lang w:val="fr-FR" w:eastAsia="fr-FR"/>
               </w:rPr>
             </w:pPr>
+            <w:proofErr w:type="spellStart"/>
             <w:r>
               <w:rPr>
                 <w:rFonts w:eastAsia="Times New Roman" w:cs="Calibri"/>
@@ -10565,6 +9815,7 @@
               </w:rPr>
               <w:t>Dalaba</w:t>
             </w:r>
+            <w:proofErr w:type="spellEnd"/>
           </w:p>
         </w:tc>
         <w:tc>
@@ -11536,6 +10787,7 @@
                 <w:lang w:val="fr-FR" w:eastAsia="fr-FR"/>
               </w:rPr>
             </w:pPr>
+            <w:proofErr w:type="spellStart"/>
             <w:r>
               <w:rPr>
                 <w:rFonts w:eastAsia="Times New Roman" w:cs="Calibri"/>
@@ -11546,6 +10798,7 @@
               </w:rPr>
               <w:t>Télimélé</w:t>
             </w:r>
+            <w:proofErr w:type="spellEnd"/>
           </w:p>
         </w:tc>
         <w:tc>
@@ -11863,6 +11116,7 @@
                 <w:lang w:val="fr-FR" w:eastAsia="fr-FR"/>
               </w:rPr>
             </w:pPr>
+            <w:proofErr w:type="spellStart"/>
             <w:r>
               <w:rPr>
                 <w:rFonts w:eastAsia="Times New Roman" w:cs="Calibri"/>
@@ -11873,6 +11127,7 @@
               </w:rPr>
               <w:t>Coyah</w:t>
             </w:r>
+            <w:proofErr w:type="spellEnd"/>
           </w:p>
         </w:tc>
         <w:tc>
@@ -12190,6 +11445,7 @@
                 <w:lang w:val="fr-FR" w:eastAsia="fr-FR"/>
               </w:rPr>
             </w:pPr>
+            <w:proofErr w:type="spellStart"/>
             <w:r>
               <w:rPr>
                 <w:rFonts w:eastAsia="Times New Roman" w:cs="Calibri"/>
@@ -12200,6 +11456,7 @@
               </w:rPr>
               <w:t>Dubréka</w:t>
             </w:r>
+            <w:proofErr w:type="spellEnd"/>
           </w:p>
         </w:tc>
         <w:tc>
@@ -15784,6 +15041,7 @@
                 <w:lang w:val="fr-FR" w:eastAsia="fr-FR"/>
               </w:rPr>
             </w:pPr>
+            <w:proofErr w:type="spellStart"/>
             <w:r>
               <w:rPr>
                 <w:rFonts w:eastAsia="Times New Roman" w:cs="Calibri"/>
@@ -15794,6 +15052,7 @@
               </w:rPr>
               <w:t>Beyla</w:t>
             </w:r>
+            <w:proofErr w:type="spellEnd"/>
           </w:p>
         </w:tc>
         <w:tc>
@@ -16111,6 +15370,7 @@
                 <w:lang w:val="fr-FR" w:eastAsia="fr-FR"/>
               </w:rPr>
             </w:pPr>
+            <w:proofErr w:type="spellStart"/>
             <w:r>
               <w:rPr>
                 <w:rFonts w:eastAsia="Times New Roman" w:cs="Calibri"/>
@@ -16121,6 +15381,7 @@
               </w:rPr>
               <w:t>Guéckédou</w:t>
             </w:r>
+            <w:proofErr w:type="spellEnd"/>
           </w:p>
         </w:tc>
         <w:tc>
@@ -17427,8 +16688,20 @@
                 <w:szCs w:val="18"/>
                 <w:lang w:val="fr-FR" w:eastAsia="fr-FR"/>
               </w:rPr>
-              <w:t>N'Zérékoré</w:t>
+              <w:t>N'</w:t>
             </w:r>
+            <w:proofErr w:type="spellStart"/>
+            <w:r>
+              <w:rPr>
+                <w:rFonts w:eastAsia="Times New Roman" w:cs="Calibri"/>
+                <w:color w:val="000000"/>
+                <w:sz w:val="18"/>
+                <w:szCs w:val="18"/>
+                <w:lang w:val="fr-FR" w:eastAsia="fr-FR"/>
+              </w:rPr>
+              <w:t>Zérékoré</w:t>
+            </w:r>
+            <w:proofErr w:type="spellEnd"/>
           </w:p>
         </w:tc>
         <w:tc>
@@ -17783,8 +17056,20 @@
                 <w:szCs w:val="18"/>
                 <w:lang w:val="fr-FR" w:eastAsia="fr-FR"/>
               </w:rPr>
-              <w:t xml:space="preserve"> hbts</w:t>
+              <w:t xml:space="preserve"> </w:t>
             </w:r>
+            <w:proofErr w:type="spellStart"/>
+            <w:r>
+              <w:rPr>
+                <w:rFonts w:eastAsia="Times New Roman" w:cs="Calibri"/>
+                <w:color w:val="000000"/>
+                <w:sz w:val="18"/>
+                <w:szCs w:val="18"/>
+                <w:lang w:val="fr-FR" w:eastAsia="fr-FR"/>
+              </w:rPr>
+              <w:t>hbts</w:t>
+            </w:r>
+            <w:proofErr w:type="spellEnd"/>
           </w:p>
         </w:tc>
       </w:tr>
@@ -22747,7 +22032,7 @@
 </file>
 
 <file path=customXml/itemProps1.xml><?xml version="1.0" encoding="utf-8"?>
-<ds:datastoreItem xmlns:ds="http://schemas.openxmlformats.org/officeDocument/2006/customXml" ds:itemID="{E472496E-BE91-A64F-B895-A22740B87088}">
+<ds:datastoreItem xmlns:ds="http://schemas.openxmlformats.org/officeDocument/2006/customXml" ds:itemID="{C4A81CB6-2256-1541-86F6-AA78232E7CE4}">
   <ds:schemaRefs>
     <ds:schemaRef ds:uri="http://schemas.openxmlformats.org/officeDocument/2006/bibliography"/>
   </ds:schemaRefs>

</xml_diff>

<commit_message>
add static function for fake data (temporary)
</commit_message>
<xml_diff>
--- a/public/assets/templates/bulletin.v1.docx
+++ b/public/assets/templates/bulletin.v1.docx
@@ -6273,9 +6273,7 @@
           <w:lang w:val="fr-CA"/>
         </w:rPr>
       </w:pPr>
-      <w:bookmarkStart w:id="0" w:name="_GoBack"/>
     </w:p>
-    <w:bookmarkEnd w:id="0"/>
     <w:p>
       <w:pPr>
         <w:rPr>
@@ -6737,8 +6735,8 @@
         <w:gridCol w:w="70"/>
         <w:gridCol w:w="946"/>
         <w:gridCol w:w="234"/>
-        <w:gridCol w:w="940"/>
-        <w:gridCol w:w="920"/>
+        <w:gridCol w:w="957"/>
+        <w:gridCol w:w="957"/>
         <w:gridCol w:w="920"/>
         <w:gridCol w:w="920"/>
         <w:gridCol w:w="94"/>
@@ -7521,13 +7519,58 @@
           <w:p>
             <w:pPr>
               <w:spacing w:after="0" w:line="240" w:lineRule="auto"/>
-              <w:jc w:val="center"/>
-              <w:rPr>
-                <w:rFonts w:eastAsia="Times New Roman" w:cs="Calibri"/>
-                <w:color w:val="000000"/>
-                <w:lang w:val="fr-FR" w:eastAsia="fr-FR"/>
-              </w:rPr>
-            </w:pPr>
+              <w:rPr>
+                <w:rFonts w:eastAsia="Times New Roman" w:cs="Calibri"/>
+                <w:color w:val="000000"/>
+                <w:sz w:val="18"/>
+                <w:szCs w:val="18"/>
+                <w:lang w:val="fr-FR" w:eastAsia="fr-FR"/>
+              </w:rPr>
+            </w:pPr>
+            <w:r>
+              <w:rPr>
+                <w:rFonts w:eastAsia="Times New Roman" w:cs="Calibri"/>
+                <w:color w:val="000000"/>
+                <w:sz w:val="18"/>
+                <w:szCs w:val="18"/>
+                <w:lang w:val="fr-FR" w:eastAsia="fr-FR"/>
+              </w:rPr>
+              <w:t>{</w:t>
+            </w:r>
+            <w:proofErr w:type="spellStart"/>
+            <w:proofErr w:type="gramStart"/>
+            <w:r>
+              <w:rPr>
+                <w:rFonts w:eastAsia="Times New Roman" w:cs="Calibri"/>
+                <w:color w:val="000000"/>
+                <w:sz w:val="18"/>
+                <w:szCs w:val="18"/>
+                <w:lang w:val="fr-FR" w:eastAsia="fr-FR"/>
+              </w:rPr>
+              <w:t>kal</w:t>
+            </w:r>
+            <w:proofErr w:type="gramEnd"/>
+            <w:r>
+              <w:rPr>
+                <w:rFonts w:eastAsia="Times New Roman" w:cs="Calibri"/>
+                <w:color w:val="000000"/>
+                <w:sz w:val="18"/>
+                <w:szCs w:val="18"/>
+                <w:lang w:val="fr-FR" w:eastAsia="fr-FR"/>
+              </w:rPr>
+              <w:t>_com</w:t>
+            </w:r>
+            <w:proofErr w:type="spellEnd"/>
+            <w:r>
+              <w:rPr>
+                <w:rFonts w:eastAsia="Times New Roman" w:cs="Calibri"/>
+                <w:color w:val="000000"/>
+                <w:sz w:val="18"/>
+                <w:szCs w:val="18"/>
+                <w:lang w:val="fr-FR" w:eastAsia="fr-FR"/>
+              </w:rPr>
+              <w:t>}</w:t>
+            </w:r>
           </w:p>
         </w:tc>
         <w:tc>
@@ -7546,12 +7589,68 @@
           <w:p>
             <w:pPr>
               <w:spacing w:after="0" w:line="240" w:lineRule="auto"/>
-              <w:jc w:val="center"/>
-              <w:rPr>
-                <w:rFonts w:eastAsia="Times New Roman" w:cs="Calibri"/>
-                <w:lang w:val="fr-FR" w:eastAsia="fr-FR"/>
-              </w:rPr>
-            </w:pPr>
+              <w:rPr>
+                <w:rFonts w:eastAsia="Times New Roman" w:cs="Calibri"/>
+                <w:color w:val="000000"/>
+                <w:sz w:val="18"/>
+                <w:szCs w:val="18"/>
+                <w:lang w:val="fr-FR" w:eastAsia="fr-FR"/>
+              </w:rPr>
+            </w:pPr>
+            <w:r>
+              <w:rPr>
+                <w:rFonts w:eastAsia="Times New Roman" w:cs="Calibri"/>
+                <w:color w:val="000000"/>
+                <w:sz w:val="18"/>
+                <w:szCs w:val="18"/>
+                <w:lang w:val="fr-FR" w:eastAsia="fr-FR"/>
+              </w:rPr>
+              <w:t>{</w:t>
+            </w:r>
+            <w:proofErr w:type="spellStart"/>
+            <w:proofErr w:type="gramStart"/>
+            <w:r>
+              <w:rPr>
+                <w:rFonts w:eastAsia="Times New Roman" w:cs="Calibri"/>
+                <w:color w:val="000000"/>
+                <w:sz w:val="18"/>
+                <w:szCs w:val="18"/>
+                <w:lang w:val="fr-FR" w:eastAsia="fr-FR"/>
+              </w:rPr>
+              <w:t>kal</w:t>
+            </w:r>
+            <w:proofErr w:type="gramEnd"/>
+            <w:r>
+              <w:rPr>
+                <w:rFonts w:eastAsia="Times New Roman" w:cs="Calibri"/>
+                <w:color w:val="000000"/>
+                <w:sz w:val="18"/>
+                <w:szCs w:val="18"/>
+                <w:lang w:val="fr-FR" w:eastAsia="fr-FR"/>
+              </w:rPr>
+              <w:t>_</w:t>
+            </w:r>
+            <w:r>
+              <w:rPr>
+                <w:rFonts w:eastAsia="Times New Roman" w:cs="Calibri"/>
+                <w:color w:val="000000"/>
+                <w:sz w:val="18"/>
+                <w:szCs w:val="18"/>
+                <w:lang w:val="fr-FR" w:eastAsia="fr-FR"/>
+              </w:rPr>
+              <w:t>dia</w:t>
+            </w:r>
+            <w:proofErr w:type="spellEnd"/>
+            <w:r>
+              <w:rPr>
+                <w:rFonts w:eastAsia="Times New Roman" w:cs="Calibri"/>
+                <w:color w:val="000000"/>
+                <w:sz w:val="18"/>
+                <w:szCs w:val="18"/>
+                <w:lang w:val="fr-FR" w:eastAsia="fr-FR"/>
+              </w:rPr>
+              <w:t>}</w:t>
+            </w:r>
           </w:p>
         </w:tc>
         <w:tc>
@@ -7570,13 +7669,68 @@
           <w:p>
             <w:pPr>
               <w:spacing w:after="0" w:line="240" w:lineRule="auto"/>
-              <w:jc w:val="center"/>
-              <w:rPr>
-                <w:rFonts w:eastAsia="Times New Roman" w:cs="Calibri"/>
-                <w:color w:val="000000"/>
-                <w:lang w:val="fr-FR" w:eastAsia="fr-FR"/>
-              </w:rPr>
-            </w:pPr>
+              <w:rPr>
+                <w:rFonts w:eastAsia="Times New Roman" w:cs="Calibri"/>
+                <w:color w:val="000000"/>
+                <w:sz w:val="18"/>
+                <w:szCs w:val="18"/>
+                <w:lang w:val="fr-FR" w:eastAsia="fr-FR"/>
+              </w:rPr>
+            </w:pPr>
+            <w:r>
+              <w:rPr>
+                <w:rFonts w:eastAsia="Times New Roman" w:cs="Calibri"/>
+                <w:color w:val="000000"/>
+                <w:sz w:val="18"/>
+                <w:szCs w:val="18"/>
+                <w:lang w:val="fr-FR" w:eastAsia="fr-FR"/>
+              </w:rPr>
+              <w:t>{</w:t>
+            </w:r>
+            <w:proofErr w:type="spellStart"/>
+            <w:proofErr w:type="gramStart"/>
+            <w:r>
+              <w:rPr>
+                <w:rFonts w:eastAsia="Times New Roman" w:cs="Calibri"/>
+                <w:color w:val="000000"/>
+                <w:sz w:val="18"/>
+                <w:szCs w:val="18"/>
+                <w:lang w:val="fr-FR" w:eastAsia="fr-FR"/>
+              </w:rPr>
+              <w:t>kal</w:t>
+            </w:r>
+            <w:proofErr w:type="gramEnd"/>
+            <w:r>
+              <w:rPr>
+                <w:rFonts w:eastAsia="Times New Roman" w:cs="Calibri"/>
+                <w:color w:val="000000"/>
+                <w:sz w:val="18"/>
+                <w:szCs w:val="18"/>
+                <w:lang w:val="fr-FR" w:eastAsia="fr-FR"/>
+              </w:rPr>
+              <w:t>_</w:t>
+            </w:r>
+            <w:r>
+              <w:rPr>
+                <w:rFonts w:eastAsia="Times New Roman" w:cs="Calibri"/>
+                <w:color w:val="000000"/>
+                <w:sz w:val="18"/>
+                <w:szCs w:val="18"/>
+                <w:lang w:val="fr-FR" w:eastAsia="fr-FR"/>
+              </w:rPr>
+              <w:t>tr</w:t>
+            </w:r>
+            <w:proofErr w:type="spellEnd"/>
+            <w:r>
+              <w:rPr>
+                <w:rFonts w:eastAsia="Times New Roman" w:cs="Calibri"/>
+                <w:color w:val="000000"/>
+                <w:sz w:val="18"/>
+                <w:szCs w:val="18"/>
+                <w:lang w:val="fr-FR" w:eastAsia="fr-FR"/>
+              </w:rPr>
+              <w:t>}</w:t>
+            </w:r>
           </w:p>
         </w:tc>
         <w:tc>
@@ -7595,13 +7749,68 @@
           <w:p>
             <w:pPr>
               <w:spacing w:after="0" w:line="240" w:lineRule="auto"/>
-              <w:jc w:val="center"/>
-              <w:rPr>
-                <w:rFonts w:eastAsia="Times New Roman" w:cs="Calibri"/>
-                <w:color w:val="000000"/>
-                <w:lang w:val="fr-FR" w:eastAsia="fr-FR"/>
-              </w:rPr>
-            </w:pPr>
+              <w:rPr>
+                <w:rFonts w:eastAsia="Times New Roman" w:cs="Calibri"/>
+                <w:color w:val="000000"/>
+                <w:sz w:val="18"/>
+                <w:szCs w:val="18"/>
+                <w:lang w:val="fr-FR" w:eastAsia="fr-FR"/>
+              </w:rPr>
+            </w:pPr>
+            <w:r>
+              <w:rPr>
+                <w:rFonts w:eastAsia="Times New Roman" w:cs="Calibri"/>
+                <w:color w:val="000000"/>
+                <w:sz w:val="18"/>
+                <w:szCs w:val="18"/>
+                <w:lang w:val="fr-FR" w:eastAsia="fr-FR"/>
+              </w:rPr>
+              <w:t>{</w:t>
+            </w:r>
+            <w:proofErr w:type="spellStart"/>
+            <w:proofErr w:type="gramStart"/>
+            <w:r>
+              <w:rPr>
+                <w:rFonts w:eastAsia="Times New Roman" w:cs="Calibri"/>
+                <w:color w:val="000000"/>
+                <w:sz w:val="18"/>
+                <w:szCs w:val="18"/>
+                <w:lang w:val="fr-FR" w:eastAsia="fr-FR"/>
+              </w:rPr>
+              <w:t>kal</w:t>
+            </w:r>
+            <w:proofErr w:type="gramEnd"/>
+            <w:r>
+              <w:rPr>
+                <w:rFonts w:eastAsia="Times New Roman" w:cs="Calibri"/>
+                <w:color w:val="000000"/>
+                <w:sz w:val="18"/>
+                <w:szCs w:val="18"/>
+                <w:lang w:val="fr-FR" w:eastAsia="fr-FR"/>
+              </w:rPr>
+              <w:t>_</w:t>
+            </w:r>
+            <w:r>
+              <w:rPr>
+                <w:rFonts w:eastAsia="Times New Roman" w:cs="Calibri"/>
+                <w:color w:val="000000"/>
+                <w:sz w:val="18"/>
+                <w:szCs w:val="18"/>
+                <w:lang w:val="fr-FR" w:eastAsia="fr-FR"/>
+              </w:rPr>
+              <w:t>tp</w:t>
+            </w:r>
+            <w:proofErr w:type="spellEnd"/>
+            <w:r>
+              <w:rPr>
+                <w:rFonts w:eastAsia="Times New Roman" w:cs="Calibri"/>
+                <w:color w:val="000000"/>
+                <w:sz w:val="18"/>
+                <w:szCs w:val="18"/>
+                <w:lang w:val="fr-FR" w:eastAsia="fr-FR"/>
+              </w:rPr>
+              <w:t>}</w:t>
+            </w:r>
           </w:p>
         </w:tc>
         <w:tc>
@@ -7849,13 +8058,58 @@
           <w:p>
             <w:pPr>
               <w:spacing w:after="0" w:line="240" w:lineRule="auto"/>
-              <w:jc w:val="center"/>
-              <w:rPr>
-                <w:rFonts w:eastAsia="Times New Roman" w:cs="Calibri"/>
-                <w:color w:val="000000"/>
-                <w:lang w:val="fr-FR" w:eastAsia="fr-FR"/>
-              </w:rPr>
-            </w:pPr>
+              <w:rPr>
+                <w:rFonts w:eastAsia="Times New Roman" w:cs="Calibri"/>
+                <w:color w:val="000000"/>
+                <w:sz w:val="18"/>
+                <w:szCs w:val="18"/>
+                <w:lang w:val="fr-FR" w:eastAsia="fr-FR"/>
+              </w:rPr>
+            </w:pPr>
+            <w:r>
+              <w:rPr>
+                <w:rFonts w:eastAsia="Times New Roman" w:cs="Calibri"/>
+                <w:color w:val="000000"/>
+                <w:sz w:val="18"/>
+                <w:szCs w:val="18"/>
+                <w:lang w:val="fr-FR" w:eastAsia="fr-FR"/>
+              </w:rPr>
+              <w:t>{</w:t>
+            </w:r>
+            <w:proofErr w:type="spellStart"/>
+            <w:proofErr w:type="gramStart"/>
+            <w:r>
+              <w:rPr>
+                <w:rFonts w:eastAsia="Times New Roman" w:cs="Calibri"/>
+                <w:color w:val="000000"/>
+                <w:sz w:val="18"/>
+                <w:szCs w:val="18"/>
+                <w:lang w:val="fr-FR" w:eastAsia="fr-FR"/>
+              </w:rPr>
+              <w:t>dix</w:t>
+            </w:r>
+            <w:proofErr w:type="gramEnd"/>
+            <w:r>
+              <w:rPr>
+                <w:rFonts w:eastAsia="Times New Roman" w:cs="Calibri"/>
+                <w:color w:val="000000"/>
+                <w:sz w:val="18"/>
+                <w:szCs w:val="18"/>
+                <w:lang w:val="fr-FR" w:eastAsia="fr-FR"/>
+              </w:rPr>
+              <w:t>_com</w:t>
+            </w:r>
+            <w:proofErr w:type="spellEnd"/>
+            <w:r>
+              <w:rPr>
+                <w:rFonts w:eastAsia="Times New Roman" w:cs="Calibri"/>
+                <w:color w:val="000000"/>
+                <w:sz w:val="18"/>
+                <w:szCs w:val="18"/>
+                <w:lang w:val="fr-FR" w:eastAsia="fr-FR"/>
+              </w:rPr>
+              <w:t>}</w:t>
+            </w:r>
           </w:p>
         </w:tc>
         <w:tc>
@@ -7874,13 +8128,68 @@
           <w:p>
             <w:pPr>
               <w:spacing w:after="0" w:line="240" w:lineRule="auto"/>
-              <w:jc w:val="center"/>
-              <w:rPr>
-                <w:rFonts w:eastAsia="Times New Roman" w:cs="Calibri"/>
-                <w:color w:val="000000"/>
-                <w:lang w:val="fr-FR" w:eastAsia="fr-FR"/>
-              </w:rPr>
-            </w:pPr>
+              <w:rPr>
+                <w:rFonts w:eastAsia="Times New Roman" w:cs="Calibri"/>
+                <w:color w:val="000000"/>
+                <w:sz w:val="18"/>
+                <w:szCs w:val="18"/>
+                <w:lang w:val="fr-FR" w:eastAsia="fr-FR"/>
+              </w:rPr>
+            </w:pPr>
+            <w:r>
+              <w:rPr>
+                <w:rFonts w:eastAsia="Times New Roman" w:cs="Calibri"/>
+                <w:color w:val="000000"/>
+                <w:sz w:val="18"/>
+                <w:szCs w:val="18"/>
+                <w:lang w:val="fr-FR" w:eastAsia="fr-FR"/>
+              </w:rPr>
+              <w:t>{</w:t>
+            </w:r>
+            <w:proofErr w:type="spellStart"/>
+            <w:proofErr w:type="gramStart"/>
+            <w:r>
+              <w:rPr>
+                <w:rFonts w:eastAsia="Times New Roman" w:cs="Calibri"/>
+                <w:color w:val="000000"/>
+                <w:sz w:val="18"/>
+                <w:szCs w:val="18"/>
+                <w:lang w:val="fr-FR" w:eastAsia="fr-FR"/>
+              </w:rPr>
+              <w:t>dix</w:t>
+            </w:r>
+            <w:proofErr w:type="gramEnd"/>
+            <w:r>
+              <w:rPr>
+                <w:rFonts w:eastAsia="Times New Roman" w:cs="Calibri"/>
+                <w:color w:val="000000"/>
+                <w:sz w:val="18"/>
+                <w:szCs w:val="18"/>
+                <w:lang w:val="fr-FR" w:eastAsia="fr-FR"/>
+              </w:rPr>
+              <w:t>_</w:t>
+            </w:r>
+            <w:r>
+              <w:rPr>
+                <w:rFonts w:eastAsia="Times New Roman" w:cs="Calibri"/>
+                <w:color w:val="000000"/>
+                <w:sz w:val="18"/>
+                <w:szCs w:val="18"/>
+                <w:lang w:val="fr-FR" w:eastAsia="fr-FR"/>
+              </w:rPr>
+              <w:t>dia</w:t>
+            </w:r>
+            <w:proofErr w:type="spellEnd"/>
+            <w:r>
+              <w:rPr>
+                <w:rFonts w:eastAsia="Times New Roman" w:cs="Calibri"/>
+                <w:color w:val="000000"/>
+                <w:sz w:val="18"/>
+                <w:szCs w:val="18"/>
+                <w:lang w:val="fr-FR" w:eastAsia="fr-FR"/>
+              </w:rPr>
+              <w:t>}</w:t>
+            </w:r>
           </w:p>
         </w:tc>
         <w:tc>
@@ -7899,13 +8208,58 @@
           <w:p>
             <w:pPr>
               <w:spacing w:after="0" w:line="240" w:lineRule="auto"/>
-              <w:jc w:val="center"/>
-              <w:rPr>
-                <w:rFonts w:eastAsia="Times New Roman" w:cs="Calibri"/>
-                <w:color w:val="000000"/>
-                <w:lang w:val="fr-FR" w:eastAsia="fr-FR"/>
-              </w:rPr>
-            </w:pPr>
+              <w:rPr>
+                <w:rFonts w:eastAsia="Times New Roman" w:cs="Calibri"/>
+                <w:color w:val="000000"/>
+                <w:sz w:val="18"/>
+                <w:szCs w:val="18"/>
+                <w:lang w:val="fr-FR" w:eastAsia="fr-FR"/>
+              </w:rPr>
+            </w:pPr>
+            <w:r>
+              <w:rPr>
+                <w:rFonts w:eastAsia="Times New Roman" w:cs="Calibri"/>
+                <w:color w:val="000000"/>
+                <w:sz w:val="18"/>
+                <w:szCs w:val="18"/>
+                <w:lang w:val="fr-FR" w:eastAsia="fr-FR"/>
+              </w:rPr>
+              <w:t>{</w:t>
+            </w:r>
+            <w:proofErr w:type="spellStart"/>
+            <w:proofErr w:type="gramStart"/>
+            <w:r>
+              <w:rPr>
+                <w:rFonts w:eastAsia="Times New Roman" w:cs="Calibri"/>
+                <w:color w:val="000000"/>
+                <w:sz w:val="18"/>
+                <w:szCs w:val="18"/>
+                <w:lang w:val="fr-FR" w:eastAsia="fr-FR"/>
+              </w:rPr>
+              <w:t>dix</w:t>
+            </w:r>
+            <w:proofErr w:type="gramEnd"/>
+            <w:r>
+              <w:rPr>
+                <w:rFonts w:eastAsia="Times New Roman" w:cs="Calibri"/>
+                <w:color w:val="000000"/>
+                <w:sz w:val="18"/>
+                <w:szCs w:val="18"/>
+                <w:lang w:val="fr-FR" w:eastAsia="fr-FR"/>
+              </w:rPr>
+              <w:t>_tr</w:t>
+            </w:r>
+            <w:proofErr w:type="spellEnd"/>
+            <w:r>
+              <w:rPr>
+                <w:rFonts w:eastAsia="Times New Roman" w:cs="Calibri"/>
+                <w:color w:val="000000"/>
+                <w:sz w:val="18"/>
+                <w:szCs w:val="18"/>
+                <w:lang w:val="fr-FR" w:eastAsia="fr-FR"/>
+              </w:rPr>
+              <w:t>}</w:t>
+            </w:r>
           </w:p>
         </w:tc>
         <w:tc>
@@ -7924,13 +8278,58 @@
           <w:p>
             <w:pPr>
               <w:spacing w:after="0" w:line="240" w:lineRule="auto"/>
-              <w:jc w:val="center"/>
-              <w:rPr>
-                <w:rFonts w:eastAsia="Times New Roman" w:cs="Calibri"/>
-                <w:color w:val="000000"/>
-                <w:lang w:val="fr-FR" w:eastAsia="fr-FR"/>
-              </w:rPr>
-            </w:pPr>
+              <w:rPr>
+                <w:rFonts w:eastAsia="Times New Roman" w:cs="Calibri"/>
+                <w:color w:val="000000"/>
+                <w:sz w:val="18"/>
+                <w:szCs w:val="18"/>
+                <w:lang w:val="fr-FR" w:eastAsia="fr-FR"/>
+              </w:rPr>
+            </w:pPr>
+            <w:r>
+              <w:rPr>
+                <w:rFonts w:eastAsia="Times New Roman" w:cs="Calibri"/>
+                <w:color w:val="000000"/>
+                <w:sz w:val="18"/>
+                <w:szCs w:val="18"/>
+                <w:lang w:val="fr-FR" w:eastAsia="fr-FR"/>
+              </w:rPr>
+              <w:t>{</w:t>
+            </w:r>
+            <w:proofErr w:type="spellStart"/>
+            <w:proofErr w:type="gramStart"/>
+            <w:r>
+              <w:rPr>
+                <w:rFonts w:eastAsia="Times New Roman" w:cs="Calibri"/>
+                <w:color w:val="000000"/>
+                <w:sz w:val="18"/>
+                <w:szCs w:val="18"/>
+                <w:lang w:val="fr-FR" w:eastAsia="fr-FR"/>
+              </w:rPr>
+              <w:t>dix</w:t>
+            </w:r>
+            <w:proofErr w:type="gramEnd"/>
+            <w:r>
+              <w:rPr>
+                <w:rFonts w:eastAsia="Times New Roman" w:cs="Calibri"/>
+                <w:color w:val="000000"/>
+                <w:sz w:val="18"/>
+                <w:szCs w:val="18"/>
+                <w:lang w:val="fr-FR" w:eastAsia="fr-FR"/>
+              </w:rPr>
+              <w:t>_tp</w:t>
+            </w:r>
+            <w:proofErr w:type="spellEnd"/>
+            <w:r>
+              <w:rPr>
+                <w:rFonts w:eastAsia="Times New Roman" w:cs="Calibri"/>
+                <w:color w:val="000000"/>
+                <w:sz w:val="18"/>
+                <w:szCs w:val="18"/>
+                <w:lang w:val="fr-FR" w:eastAsia="fr-FR"/>
+              </w:rPr>
+              <w:t>}</w:t>
+            </w:r>
           </w:p>
         </w:tc>
         <w:tc>
@@ -8176,13 +8575,58 @@
           <w:p>
             <w:pPr>
               <w:spacing w:after="0" w:line="240" w:lineRule="auto"/>
-              <w:jc w:val="center"/>
-              <w:rPr>
-                <w:rFonts w:eastAsia="Times New Roman" w:cs="Calibri"/>
-                <w:color w:val="000000"/>
-                <w:lang w:val="fr-FR" w:eastAsia="fr-FR"/>
-              </w:rPr>
-            </w:pPr>
+              <w:rPr>
+                <w:rFonts w:eastAsia="Times New Roman" w:cs="Calibri"/>
+                <w:color w:val="000000"/>
+                <w:sz w:val="18"/>
+                <w:szCs w:val="18"/>
+                <w:lang w:val="fr-FR" w:eastAsia="fr-FR"/>
+              </w:rPr>
+            </w:pPr>
+            <w:r>
+              <w:rPr>
+                <w:rFonts w:eastAsia="Times New Roman" w:cs="Calibri"/>
+                <w:color w:val="000000"/>
+                <w:sz w:val="18"/>
+                <w:szCs w:val="18"/>
+                <w:lang w:val="fr-FR" w:eastAsia="fr-FR"/>
+              </w:rPr>
+              <w:t>{</w:t>
+            </w:r>
+            <w:proofErr w:type="spellStart"/>
+            <w:proofErr w:type="gramStart"/>
+            <w:r>
+              <w:rPr>
+                <w:rFonts w:eastAsia="Times New Roman" w:cs="Calibri"/>
+                <w:color w:val="000000"/>
+                <w:sz w:val="18"/>
+                <w:szCs w:val="18"/>
+                <w:lang w:val="fr-FR" w:eastAsia="fr-FR"/>
+              </w:rPr>
+              <w:t>mat</w:t>
+            </w:r>
+            <w:proofErr w:type="gramEnd"/>
+            <w:r>
+              <w:rPr>
+                <w:rFonts w:eastAsia="Times New Roman" w:cs="Calibri"/>
+                <w:color w:val="000000"/>
+                <w:sz w:val="18"/>
+                <w:szCs w:val="18"/>
+                <w:lang w:val="fr-FR" w:eastAsia="fr-FR"/>
+              </w:rPr>
+              <w:t>_com</w:t>
+            </w:r>
+            <w:proofErr w:type="spellEnd"/>
+            <w:r>
+              <w:rPr>
+                <w:rFonts w:eastAsia="Times New Roman" w:cs="Calibri"/>
+                <w:color w:val="000000"/>
+                <w:sz w:val="18"/>
+                <w:szCs w:val="18"/>
+                <w:lang w:val="fr-FR" w:eastAsia="fr-FR"/>
+              </w:rPr>
+              <w:t>}</w:t>
+            </w:r>
           </w:p>
         </w:tc>
         <w:tc>
@@ -8201,13 +8645,68 @@
           <w:p>
             <w:pPr>
               <w:spacing w:after="0" w:line="240" w:lineRule="auto"/>
-              <w:jc w:val="center"/>
-              <w:rPr>
-                <w:rFonts w:eastAsia="Times New Roman" w:cs="Calibri"/>
-                <w:color w:val="000000"/>
-                <w:lang w:val="fr-FR" w:eastAsia="fr-FR"/>
-              </w:rPr>
-            </w:pPr>
+              <w:rPr>
+                <w:rFonts w:eastAsia="Times New Roman" w:cs="Calibri"/>
+                <w:color w:val="000000"/>
+                <w:sz w:val="18"/>
+                <w:szCs w:val="18"/>
+                <w:lang w:val="fr-FR" w:eastAsia="fr-FR"/>
+              </w:rPr>
+            </w:pPr>
+            <w:r>
+              <w:rPr>
+                <w:rFonts w:eastAsia="Times New Roman" w:cs="Calibri"/>
+                <w:color w:val="000000"/>
+                <w:sz w:val="18"/>
+                <w:szCs w:val="18"/>
+                <w:lang w:val="fr-FR" w:eastAsia="fr-FR"/>
+              </w:rPr>
+              <w:t>{</w:t>
+            </w:r>
+            <w:proofErr w:type="spellStart"/>
+            <w:proofErr w:type="gramStart"/>
+            <w:r>
+              <w:rPr>
+                <w:rFonts w:eastAsia="Times New Roman" w:cs="Calibri"/>
+                <w:color w:val="000000"/>
+                <w:sz w:val="18"/>
+                <w:szCs w:val="18"/>
+                <w:lang w:val="fr-FR" w:eastAsia="fr-FR"/>
+              </w:rPr>
+              <w:t>mat</w:t>
+            </w:r>
+            <w:proofErr w:type="gramEnd"/>
+            <w:r>
+              <w:rPr>
+                <w:rFonts w:eastAsia="Times New Roman" w:cs="Calibri"/>
+                <w:color w:val="000000"/>
+                <w:sz w:val="18"/>
+                <w:szCs w:val="18"/>
+                <w:lang w:val="fr-FR" w:eastAsia="fr-FR"/>
+              </w:rPr>
+              <w:t>_</w:t>
+            </w:r>
+            <w:r>
+              <w:rPr>
+                <w:rFonts w:eastAsia="Times New Roman" w:cs="Calibri"/>
+                <w:color w:val="000000"/>
+                <w:sz w:val="18"/>
+                <w:szCs w:val="18"/>
+                <w:lang w:val="fr-FR" w:eastAsia="fr-FR"/>
+              </w:rPr>
+              <w:t>dia</w:t>
+            </w:r>
+            <w:proofErr w:type="spellEnd"/>
+            <w:r>
+              <w:rPr>
+                <w:rFonts w:eastAsia="Times New Roman" w:cs="Calibri"/>
+                <w:color w:val="000000"/>
+                <w:sz w:val="18"/>
+                <w:szCs w:val="18"/>
+                <w:lang w:val="fr-FR" w:eastAsia="fr-FR"/>
+              </w:rPr>
+              <w:t>}</w:t>
+            </w:r>
           </w:p>
         </w:tc>
         <w:tc>
@@ -8226,13 +8725,58 @@
           <w:p>
             <w:pPr>
               <w:spacing w:after="0" w:line="240" w:lineRule="auto"/>
-              <w:jc w:val="center"/>
-              <w:rPr>
-                <w:rFonts w:eastAsia="Times New Roman" w:cs="Calibri"/>
-                <w:color w:val="000000"/>
-                <w:lang w:val="fr-FR" w:eastAsia="fr-FR"/>
-              </w:rPr>
-            </w:pPr>
+              <w:rPr>
+                <w:rFonts w:eastAsia="Times New Roman" w:cs="Calibri"/>
+                <w:color w:val="000000"/>
+                <w:sz w:val="18"/>
+                <w:szCs w:val="18"/>
+                <w:lang w:val="fr-FR" w:eastAsia="fr-FR"/>
+              </w:rPr>
+            </w:pPr>
+            <w:r>
+              <w:rPr>
+                <w:rFonts w:eastAsia="Times New Roman" w:cs="Calibri"/>
+                <w:color w:val="000000"/>
+                <w:sz w:val="18"/>
+                <w:szCs w:val="18"/>
+                <w:lang w:val="fr-FR" w:eastAsia="fr-FR"/>
+              </w:rPr>
+              <w:t>{</w:t>
+            </w:r>
+            <w:proofErr w:type="spellStart"/>
+            <w:proofErr w:type="gramStart"/>
+            <w:r>
+              <w:rPr>
+                <w:rFonts w:eastAsia="Times New Roman" w:cs="Calibri"/>
+                <w:color w:val="000000"/>
+                <w:sz w:val="18"/>
+                <w:szCs w:val="18"/>
+                <w:lang w:val="fr-FR" w:eastAsia="fr-FR"/>
+              </w:rPr>
+              <w:t>mat</w:t>
+            </w:r>
+            <w:proofErr w:type="gramEnd"/>
+            <w:r>
+              <w:rPr>
+                <w:rFonts w:eastAsia="Times New Roman" w:cs="Calibri"/>
+                <w:color w:val="000000"/>
+                <w:sz w:val="18"/>
+                <w:szCs w:val="18"/>
+                <w:lang w:val="fr-FR" w:eastAsia="fr-FR"/>
+              </w:rPr>
+              <w:t>_tr</w:t>
+            </w:r>
+            <w:proofErr w:type="spellEnd"/>
+            <w:r>
+              <w:rPr>
+                <w:rFonts w:eastAsia="Times New Roman" w:cs="Calibri"/>
+                <w:color w:val="000000"/>
+                <w:sz w:val="18"/>
+                <w:szCs w:val="18"/>
+                <w:lang w:val="fr-FR" w:eastAsia="fr-FR"/>
+              </w:rPr>
+              <w:t>}</w:t>
+            </w:r>
           </w:p>
         </w:tc>
         <w:tc>
@@ -8251,13 +8795,58 @@
           <w:p>
             <w:pPr>
               <w:spacing w:after="0" w:line="240" w:lineRule="auto"/>
-              <w:jc w:val="center"/>
-              <w:rPr>
-                <w:rFonts w:eastAsia="Times New Roman" w:cs="Calibri"/>
-                <w:color w:val="000000"/>
-                <w:lang w:val="fr-FR" w:eastAsia="fr-FR"/>
-              </w:rPr>
-            </w:pPr>
+              <w:rPr>
+                <w:rFonts w:eastAsia="Times New Roman" w:cs="Calibri"/>
+                <w:color w:val="000000"/>
+                <w:sz w:val="18"/>
+                <w:szCs w:val="18"/>
+                <w:lang w:val="fr-FR" w:eastAsia="fr-FR"/>
+              </w:rPr>
+            </w:pPr>
+            <w:r>
+              <w:rPr>
+                <w:rFonts w:eastAsia="Times New Roman" w:cs="Calibri"/>
+                <w:color w:val="000000"/>
+                <w:sz w:val="18"/>
+                <w:szCs w:val="18"/>
+                <w:lang w:val="fr-FR" w:eastAsia="fr-FR"/>
+              </w:rPr>
+              <w:t>{</w:t>
+            </w:r>
+            <w:proofErr w:type="spellStart"/>
+            <w:proofErr w:type="gramStart"/>
+            <w:r>
+              <w:rPr>
+                <w:rFonts w:eastAsia="Times New Roman" w:cs="Calibri"/>
+                <w:color w:val="000000"/>
+                <w:sz w:val="18"/>
+                <w:szCs w:val="18"/>
+                <w:lang w:val="fr-FR" w:eastAsia="fr-FR"/>
+              </w:rPr>
+              <w:t>mat</w:t>
+            </w:r>
+            <w:proofErr w:type="gramEnd"/>
+            <w:r>
+              <w:rPr>
+                <w:rFonts w:eastAsia="Times New Roman" w:cs="Calibri"/>
+                <w:color w:val="000000"/>
+                <w:sz w:val="18"/>
+                <w:szCs w:val="18"/>
+                <w:lang w:val="fr-FR" w:eastAsia="fr-FR"/>
+              </w:rPr>
+              <w:t>_tp</w:t>
+            </w:r>
+            <w:proofErr w:type="spellEnd"/>
+            <w:r>
+              <w:rPr>
+                <w:rFonts w:eastAsia="Times New Roman" w:cs="Calibri"/>
+                <w:color w:val="000000"/>
+                <w:sz w:val="18"/>
+                <w:szCs w:val="18"/>
+                <w:lang w:val="fr-FR" w:eastAsia="fr-FR"/>
+              </w:rPr>
+              <w:t>}</w:t>
+            </w:r>
           </w:p>
         </w:tc>
         <w:tc>
@@ -8505,13 +9094,58 @@
           <w:p>
             <w:pPr>
               <w:spacing w:after="0" w:line="240" w:lineRule="auto"/>
-              <w:jc w:val="center"/>
-              <w:rPr>
-                <w:rFonts w:eastAsia="Times New Roman" w:cs="Calibri"/>
-                <w:color w:val="000000"/>
-                <w:lang w:val="fr-FR" w:eastAsia="fr-FR"/>
-              </w:rPr>
-            </w:pPr>
+              <w:rPr>
+                <w:rFonts w:eastAsia="Times New Roman" w:cs="Calibri"/>
+                <w:color w:val="000000"/>
+                <w:sz w:val="18"/>
+                <w:szCs w:val="18"/>
+                <w:lang w:val="fr-FR" w:eastAsia="fr-FR"/>
+              </w:rPr>
+            </w:pPr>
+            <w:r>
+              <w:rPr>
+                <w:rFonts w:eastAsia="Times New Roman" w:cs="Calibri"/>
+                <w:color w:val="000000"/>
+                <w:sz w:val="18"/>
+                <w:szCs w:val="18"/>
+                <w:lang w:val="fr-FR" w:eastAsia="fr-FR"/>
+              </w:rPr>
+              <w:t>{</w:t>
+            </w:r>
+            <w:proofErr w:type="spellStart"/>
+            <w:proofErr w:type="gramStart"/>
+            <w:r>
+              <w:rPr>
+                <w:rFonts w:eastAsia="Times New Roman" w:cs="Calibri"/>
+                <w:color w:val="000000"/>
+                <w:sz w:val="18"/>
+                <w:szCs w:val="18"/>
+                <w:lang w:val="fr-FR" w:eastAsia="fr-FR"/>
+              </w:rPr>
+              <w:t>mot</w:t>
+            </w:r>
+            <w:proofErr w:type="gramEnd"/>
+            <w:r>
+              <w:rPr>
+                <w:rFonts w:eastAsia="Times New Roman" w:cs="Calibri"/>
+                <w:color w:val="000000"/>
+                <w:sz w:val="18"/>
+                <w:szCs w:val="18"/>
+                <w:lang w:val="fr-FR" w:eastAsia="fr-FR"/>
+              </w:rPr>
+              <w:t>_com</w:t>
+            </w:r>
+            <w:proofErr w:type="spellEnd"/>
+            <w:r>
+              <w:rPr>
+                <w:rFonts w:eastAsia="Times New Roman" w:cs="Calibri"/>
+                <w:color w:val="000000"/>
+                <w:sz w:val="18"/>
+                <w:szCs w:val="18"/>
+                <w:lang w:val="fr-FR" w:eastAsia="fr-FR"/>
+              </w:rPr>
+              <w:t>}</w:t>
+            </w:r>
           </w:p>
         </w:tc>
         <w:tc>
@@ -8530,13 +9164,58 @@
           <w:p>
             <w:pPr>
               <w:spacing w:after="0" w:line="240" w:lineRule="auto"/>
-              <w:jc w:val="center"/>
-              <w:rPr>
-                <w:rFonts w:eastAsia="Times New Roman" w:cs="Calibri"/>
-                <w:color w:val="000000"/>
-                <w:lang w:val="fr-FR" w:eastAsia="fr-FR"/>
-              </w:rPr>
-            </w:pPr>
+              <w:rPr>
+                <w:rFonts w:eastAsia="Times New Roman" w:cs="Calibri"/>
+                <w:color w:val="000000"/>
+                <w:sz w:val="18"/>
+                <w:szCs w:val="18"/>
+                <w:lang w:val="fr-FR" w:eastAsia="fr-FR"/>
+              </w:rPr>
+            </w:pPr>
+            <w:r>
+              <w:rPr>
+                <w:rFonts w:eastAsia="Times New Roman" w:cs="Calibri"/>
+                <w:color w:val="000000"/>
+                <w:sz w:val="18"/>
+                <w:szCs w:val="18"/>
+                <w:lang w:val="fr-FR" w:eastAsia="fr-FR"/>
+              </w:rPr>
+              <w:t>{</w:t>
+            </w:r>
+            <w:proofErr w:type="spellStart"/>
+            <w:proofErr w:type="gramStart"/>
+            <w:r>
+              <w:rPr>
+                <w:rFonts w:eastAsia="Times New Roman" w:cs="Calibri"/>
+                <w:color w:val="000000"/>
+                <w:sz w:val="18"/>
+                <w:szCs w:val="18"/>
+                <w:lang w:val="fr-FR" w:eastAsia="fr-FR"/>
+              </w:rPr>
+              <w:t>mot</w:t>
+            </w:r>
+            <w:proofErr w:type="gramEnd"/>
+            <w:r>
+              <w:rPr>
+                <w:rFonts w:eastAsia="Times New Roman" w:cs="Calibri"/>
+                <w:color w:val="000000"/>
+                <w:sz w:val="18"/>
+                <w:szCs w:val="18"/>
+                <w:lang w:val="fr-FR" w:eastAsia="fr-FR"/>
+              </w:rPr>
+              <w:t>_com</w:t>
+            </w:r>
+            <w:proofErr w:type="spellEnd"/>
+            <w:r>
+              <w:rPr>
+                <w:rFonts w:eastAsia="Times New Roman" w:cs="Calibri"/>
+                <w:color w:val="000000"/>
+                <w:sz w:val="18"/>
+                <w:szCs w:val="18"/>
+                <w:lang w:val="fr-FR" w:eastAsia="fr-FR"/>
+              </w:rPr>
+              <w:t>}</w:t>
+            </w:r>
           </w:p>
         </w:tc>
         <w:tc>
@@ -8555,13 +9234,78 @@
           <w:p>
             <w:pPr>
               <w:spacing w:after="0" w:line="240" w:lineRule="auto"/>
-              <w:jc w:val="center"/>
-              <w:rPr>
-                <w:rFonts w:eastAsia="Times New Roman" w:cs="Calibri"/>
-                <w:color w:val="000000"/>
-                <w:lang w:val="fr-FR" w:eastAsia="fr-FR"/>
-              </w:rPr>
-            </w:pPr>
+              <w:rPr>
+                <w:rFonts w:eastAsia="Times New Roman" w:cs="Calibri"/>
+                <w:color w:val="000000"/>
+                <w:sz w:val="18"/>
+                <w:szCs w:val="18"/>
+                <w:lang w:val="fr-FR" w:eastAsia="fr-FR"/>
+              </w:rPr>
+            </w:pPr>
+            <w:proofErr w:type="gramStart"/>
+            <w:r>
+              <w:rPr>
+                <w:rFonts w:eastAsia="Times New Roman" w:cs="Calibri"/>
+                <w:color w:val="000000"/>
+                <w:sz w:val="18"/>
+                <w:szCs w:val="18"/>
+                <w:lang w:val="fr-FR" w:eastAsia="fr-FR"/>
+              </w:rPr>
+              <w:t xml:space="preserve">{ </w:t>
+            </w:r>
+            <w:proofErr w:type="spellStart"/>
+            <w:r>
+              <w:rPr>
+                <w:rFonts w:eastAsia="Times New Roman" w:cs="Calibri"/>
+                <w:color w:val="000000"/>
+                <w:sz w:val="18"/>
+                <w:szCs w:val="18"/>
+                <w:lang w:val="fr-FR" w:eastAsia="fr-FR"/>
+              </w:rPr>
+              <w:t>m</w:t>
+            </w:r>
+            <w:r>
+              <w:rPr>
+                <w:rFonts w:eastAsia="Times New Roman" w:cs="Calibri"/>
+                <w:color w:val="000000"/>
+                <w:sz w:val="18"/>
+                <w:szCs w:val="18"/>
+                <w:lang w:val="fr-FR" w:eastAsia="fr-FR"/>
+              </w:rPr>
+              <w:t>o</w:t>
+            </w:r>
+            <w:r>
+              <w:rPr>
+                <w:rFonts w:eastAsia="Times New Roman" w:cs="Calibri"/>
+                <w:color w:val="000000"/>
+                <w:sz w:val="18"/>
+                <w:szCs w:val="18"/>
+                <w:lang w:val="fr-FR" w:eastAsia="fr-FR"/>
+              </w:rPr>
+              <w:t>t</w:t>
+            </w:r>
+            <w:proofErr w:type="gramEnd"/>
+            <w:r>
+              <w:rPr>
+                <w:rFonts w:eastAsia="Times New Roman" w:cs="Calibri"/>
+                <w:color w:val="000000"/>
+                <w:sz w:val="18"/>
+                <w:szCs w:val="18"/>
+                <w:lang w:val="fr-FR" w:eastAsia="fr-FR"/>
+              </w:rPr>
+              <w:t>_tr</w:t>
+            </w:r>
+            <w:proofErr w:type="spellEnd"/>
+            <w:r>
+              <w:rPr>
+                <w:rFonts w:eastAsia="Times New Roman" w:cs="Calibri"/>
+                <w:color w:val="000000"/>
+                <w:sz w:val="18"/>
+                <w:szCs w:val="18"/>
+                <w:lang w:val="fr-FR" w:eastAsia="fr-FR"/>
+              </w:rPr>
+              <w:t>}</w:t>
+            </w:r>
           </w:p>
         </w:tc>
         <w:tc>
@@ -8580,13 +9324,58 @@
           <w:p>
             <w:pPr>
               <w:spacing w:after="0" w:line="240" w:lineRule="auto"/>
-              <w:jc w:val="center"/>
-              <w:rPr>
-                <w:rFonts w:eastAsia="Times New Roman" w:cs="Calibri"/>
-                <w:color w:val="000000"/>
-                <w:lang w:val="fr-FR" w:eastAsia="fr-FR"/>
-              </w:rPr>
-            </w:pPr>
+              <w:rPr>
+                <w:rFonts w:eastAsia="Times New Roman" w:cs="Calibri"/>
+                <w:color w:val="000000"/>
+                <w:sz w:val="18"/>
+                <w:szCs w:val="18"/>
+                <w:lang w:val="fr-FR" w:eastAsia="fr-FR"/>
+              </w:rPr>
+            </w:pPr>
+            <w:r>
+              <w:rPr>
+                <w:rFonts w:eastAsia="Times New Roman" w:cs="Calibri"/>
+                <w:color w:val="000000"/>
+                <w:sz w:val="18"/>
+                <w:szCs w:val="18"/>
+                <w:lang w:val="fr-FR" w:eastAsia="fr-FR"/>
+              </w:rPr>
+              <w:t>{</w:t>
+            </w:r>
+            <w:proofErr w:type="spellStart"/>
+            <w:proofErr w:type="gramStart"/>
+            <w:r>
+              <w:rPr>
+                <w:rFonts w:eastAsia="Times New Roman" w:cs="Calibri"/>
+                <w:color w:val="000000"/>
+                <w:sz w:val="18"/>
+                <w:szCs w:val="18"/>
+                <w:lang w:val="fr-FR" w:eastAsia="fr-FR"/>
+              </w:rPr>
+              <w:t>mot</w:t>
+            </w:r>
+            <w:proofErr w:type="gramEnd"/>
+            <w:r>
+              <w:rPr>
+                <w:rFonts w:eastAsia="Times New Roman" w:cs="Calibri"/>
+                <w:color w:val="000000"/>
+                <w:sz w:val="18"/>
+                <w:szCs w:val="18"/>
+                <w:lang w:val="fr-FR" w:eastAsia="fr-FR"/>
+              </w:rPr>
+              <w:t>_tp</w:t>
+            </w:r>
+            <w:proofErr w:type="spellEnd"/>
+            <w:r>
+              <w:rPr>
+                <w:rFonts w:eastAsia="Times New Roman" w:cs="Calibri"/>
+                <w:color w:val="000000"/>
+                <w:sz w:val="18"/>
+                <w:szCs w:val="18"/>
+                <w:lang w:val="fr-FR" w:eastAsia="fr-FR"/>
+              </w:rPr>
+              <w:t>}</w:t>
+            </w:r>
           </w:p>
         </w:tc>
         <w:tc>
@@ -8834,13 +9623,58 @@
           <w:p>
             <w:pPr>
               <w:spacing w:after="0" w:line="240" w:lineRule="auto"/>
-              <w:jc w:val="center"/>
-              <w:rPr>
-                <w:rFonts w:eastAsia="Times New Roman" w:cs="Calibri"/>
-                <w:color w:val="000000"/>
-                <w:lang w:val="fr-FR" w:eastAsia="fr-FR"/>
-              </w:rPr>
-            </w:pPr>
+              <w:rPr>
+                <w:rFonts w:eastAsia="Times New Roman" w:cs="Calibri"/>
+                <w:color w:val="000000"/>
+                <w:sz w:val="18"/>
+                <w:szCs w:val="18"/>
+                <w:lang w:val="fr-FR" w:eastAsia="fr-FR"/>
+              </w:rPr>
+            </w:pPr>
+            <w:r>
+              <w:rPr>
+                <w:rFonts w:eastAsia="Times New Roman" w:cs="Calibri"/>
+                <w:color w:val="000000"/>
+                <w:sz w:val="18"/>
+                <w:szCs w:val="18"/>
+                <w:lang w:val="fr-FR" w:eastAsia="fr-FR"/>
+              </w:rPr>
+              <w:t>{</w:t>
+            </w:r>
+            <w:proofErr w:type="spellStart"/>
+            <w:proofErr w:type="gramStart"/>
+            <w:r>
+              <w:rPr>
+                <w:rFonts w:eastAsia="Times New Roman" w:cs="Calibri"/>
+                <w:color w:val="000000"/>
+                <w:sz w:val="18"/>
+                <w:szCs w:val="18"/>
+                <w:lang w:val="fr-FR" w:eastAsia="fr-FR"/>
+              </w:rPr>
+              <w:t>rat</w:t>
+            </w:r>
+            <w:proofErr w:type="gramEnd"/>
+            <w:r>
+              <w:rPr>
+                <w:rFonts w:eastAsia="Times New Roman" w:cs="Calibri"/>
+                <w:color w:val="000000"/>
+                <w:sz w:val="18"/>
+                <w:szCs w:val="18"/>
+                <w:lang w:val="fr-FR" w:eastAsia="fr-FR"/>
+              </w:rPr>
+              <w:t>_com</w:t>
+            </w:r>
+            <w:proofErr w:type="spellEnd"/>
+            <w:r>
+              <w:rPr>
+                <w:rFonts w:eastAsia="Times New Roman" w:cs="Calibri"/>
+                <w:color w:val="000000"/>
+                <w:sz w:val="18"/>
+                <w:szCs w:val="18"/>
+                <w:lang w:val="fr-FR" w:eastAsia="fr-FR"/>
+              </w:rPr>
+              <w:t>}</w:t>
+            </w:r>
           </w:p>
         </w:tc>
         <w:tc>
@@ -8859,13 +9693,58 @@
           <w:p>
             <w:pPr>
               <w:spacing w:after="0" w:line="240" w:lineRule="auto"/>
-              <w:jc w:val="center"/>
-              <w:rPr>
-                <w:rFonts w:eastAsia="Times New Roman" w:cs="Calibri"/>
-                <w:color w:val="000000"/>
-                <w:lang w:val="fr-FR" w:eastAsia="fr-FR"/>
-              </w:rPr>
-            </w:pPr>
+              <w:rPr>
+                <w:rFonts w:eastAsia="Times New Roman" w:cs="Calibri"/>
+                <w:color w:val="000000"/>
+                <w:sz w:val="18"/>
+                <w:szCs w:val="18"/>
+                <w:lang w:val="fr-FR" w:eastAsia="fr-FR"/>
+              </w:rPr>
+            </w:pPr>
+            <w:r>
+              <w:rPr>
+                <w:rFonts w:eastAsia="Times New Roman" w:cs="Calibri"/>
+                <w:color w:val="000000"/>
+                <w:sz w:val="18"/>
+                <w:szCs w:val="18"/>
+                <w:lang w:val="fr-FR" w:eastAsia="fr-FR"/>
+              </w:rPr>
+              <w:t>{</w:t>
+            </w:r>
+            <w:proofErr w:type="spellStart"/>
+            <w:proofErr w:type="gramStart"/>
+            <w:r>
+              <w:rPr>
+                <w:rFonts w:eastAsia="Times New Roman" w:cs="Calibri"/>
+                <w:color w:val="000000"/>
+                <w:sz w:val="18"/>
+                <w:szCs w:val="18"/>
+                <w:lang w:val="fr-FR" w:eastAsia="fr-FR"/>
+              </w:rPr>
+              <w:t>rat</w:t>
+            </w:r>
+            <w:proofErr w:type="gramEnd"/>
+            <w:r>
+              <w:rPr>
+                <w:rFonts w:eastAsia="Times New Roman" w:cs="Calibri"/>
+                <w:color w:val="000000"/>
+                <w:sz w:val="18"/>
+                <w:szCs w:val="18"/>
+                <w:lang w:val="fr-FR" w:eastAsia="fr-FR"/>
+              </w:rPr>
+              <w:t>_com</w:t>
+            </w:r>
+            <w:proofErr w:type="spellEnd"/>
+            <w:r>
+              <w:rPr>
+                <w:rFonts w:eastAsia="Times New Roman" w:cs="Calibri"/>
+                <w:color w:val="000000"/>
+                <w:sz w:val="18"/>
+                <w:szCs w:val="18"/>
+                <w:lang w:val="fr-FR" w:eastAsia="fr-FR"/>
+              </w:rPr>
+              <w:t>}</w:t>
+            </w:r>
           </w:p>
         </w:tc>
         <w:tc>
@@ -8884,13 +9763,60 @@
           <w:p>
             <w:pPr>
               <w:spacing w:after="0" w:line="240" w:lineRule="auto"/>
-              <w:jc w:val="center"/>
-              <w:rPr>
-                <w:rFonts w:eastAsia="Times New Roman" w:cs="Calibri"/>
-                <w:color w:val="000000"/>
-                <w:lang w:val="fr-FR" w:eastAsia="fr-FR"/>
-              </w:rPr>
-            </w:pPr>
+              <w:rPr>
+                <w:rFonts w:eastAsia="Times New Roman" w:cs="Calibri"/>
+                <w:color w:val="000000"/>
+                <w:sz w:val="18"/>
+                <w:szCs w:val="18"/>
+                <w:lang w:val="fr-FR" w:eastAsia="fr-FR"/>
+              </w:rPr>
+            </w:pPr>
+            <w:bookmarkStart w:id="0" w:name="_GoBack"/>
+            <w:bookmarkEnd w:id="0"/>
+            <w:r>
+              <w:rPr>
+                <w:rFonts w:eastAsia="Times New Roman" w:cs="Calibri"/>
+                <w:color w:val="000000"/>
+                <w:sz w:val="18"/>
+                <w:szCs w:val="18"/>
+                <w:lang w:val="fr-FR" w:eastAsia="fr-FR"/>
+              </w:rPr>
+              <w:t>{</w:t>
+            </w:r>
+            <w:proofErr w:type="spellStart"/>
+            <w:proofErr w:type="gramStart"/>
+            <w:r>
+              <w:rPr>
+                <w:rFonts w:eastAsia="Times New Roman" w:cs="Calibri"/>
+                <w:color w:val="000000"/>
+                <w:sz w:val="18"/>
+                <w:szCs w:val="18"/>
+                <w:lang w:val="fr-FR" w:eastAsia="fr-FR"/>
+              </w:rPr>
+              <w:t>rat</w:t>
+            </w:r>
+            <w:proofErr w:type="gramEnd"/>
+            <w:r>
+              <w:rPr>
+                <w:rFonts w:eastAsia="Times New Roman" w:cs="Calibri"/>
+                <w:color w:val="000000"/>
+                <w:sz w:val="18"/>
+                <w:szCs w:val="18"/>
+                <w:lang w:val="fr-FR" w:eastAsia="fr-FR"/>
+              </w:rPr>
+              <w:t>_tr</w:t>
+            </w:r>
+            <w:proofErr w:type="spellEnd"/>
+            <w:r>
+              <w:rPr>
+                <w:rFonts w:eastAsia="Times New Roman" w:cs="Calibri"/>
+                <w:color w:val="000000"/>
+                <w:sz w:val="18"/>
+                <w:szCs w:val="18"/>
+                <w:lang w:val="fr-FR" w:eastAsia="fr-FR"/>
+              </w:rPr>
+              <w:t>}</w:t>
+            </w:r>
           </w:p>
         </w:tc>
         <w:tc>
@@ -8909,13 +9835,58 @@
           <w:p>
             <w:pPr>
               <w:spacing w:after="0" w:line="240" w:lineRule="auto"/>
-              <w:jc w:val="center"/>
-              <w:rPr>
-                <w:rFonts w:eastAsia="Times New Roman" w:cs="Calibri"/>
-                <w:color w:val="000000"/>
-                <w:lang w:val="fr-FR" w:eastAsia="fr-FR"/>
-              </w:rPr>
-            </w:pPr>
+              <w:rPr>
+                <w:rFonts w:eastAsia="Times New Roman" w:cs="Calibri"/>
+                <w:color w:val="000000"/>
+                <w:sz w:val="18"/>
+                <w:szCs w:val="18"/>
+                <w:lang w:val="fr-FR" w:eastAsia="fr-FR"/>
+              </w:rPr>
+            </w:pPr>
+            <w:r>
+              <w:rPr>
+                <w:rFonts w:eastAsia="Times New Roman" w:cs="Calibri"/>
+                <w:color w:val="000000"/>
+                <w:sz w:val="18"/>
+                <w:szCs w:val="18"/>
+                <w:lang w:val="fr-FR" w:eastAsia="fr-FR"/>
+              </w:rPr>
+              <w:t>{</w:t>
+            </w:r>
+            <w:proofErr w:type="spellStart"/>
+            <w:proofErr w:type="gramStart"/>
+            <w:r>
+              <w:rPr>
+                <w:rFonts w:eastAsia="Times New Roman" w:cs="Calibri"/>
+                <w:color w:val="000000"/>
+                <w:sz w:val="18"/>
+                <w:szCs w:val="18"/>
+                <w:lang w:val="fr-FR" w:eastAsia="fr-FR"/>
+              </w:rPr>
+              <w:t>rat</w:t>
+            </w:r>
+            <w:proofErr w:type="gramEnd"/>
+            <w:r>
+              <w:rPr>
+                <w:rFonts w:eastAsia="Times New Roman" w:cs="Calibri"/>
+                <w:color w:val="000000"/>
+                <w:sz w:val="18"/>
+                <w:szCs w:val="18"/>
+                <w:lang w:val="fr-FR" w:eastAsia="fr-FR"/>
+              </w:rPr>
+              <w:t>_tp</w:t>
+            </w:r>
+            <w:proofErr w:type="spellEnd"/>
+            <w:r>
+              <w:rPr>
+                <w:rFonts w:eastAsia="Times New Roman" w:cs="Calibri"/>
+                <w:color w:val="000000"/>
+                <w:sz w:val="18"/>
+                <w:szCs w:val="18"/>
+                <w:lang w:val="fr-FR" w:eastAsia="fr-FR"/>
+              </w:rPr>
+              <w:t>}</w:t>
+            </w:r>
           </w:p>
         </w:tc>
         <w:tc>
@@ -23963,6 +24934,7 @@
   <w:style w:type="character" w:default="1" w:styleId="DefaultParagraphFont">
     <w:name w:val="Default Paragraph Font"/>
     <w:uiPriority w:val="1"/>
+    <w:semiHidden/>
     <w:unhideWhenUsed/>
   </w:style>
   <w:style w:type="table" w:default="1" w:styleId="TableNormal">
@@ -24963,7 +25935,7 @@
 </file>
 
 <file path=customXml/itemProps1.xml><?xml version="1.0" encoding="utf-8"?>
-<ds:datastoreItem xmlns:ds="http://schemas.openxmlformats.org/officeDocument/2006/customXml" ds:itemID="{E68B858D-ED04-9542-8378-8360575A4D2C}">
+<ds:datastoreItem xmlns:ds="http://schemas.openxmlformats.org/officeDocument/2006/customXml" ds:itemID="{7F30969A-B72C-F248-BF23-BA726F352507}">
   <ds:schemaRefs>
     <ds:schemaRef ds:uri="http://schemas.openxmlformats.org/officeDocument/2006/bibliography"/>
   </ds:schemaRefs>

</xml_diff>